<commit_message>
Creation of Product class
</commit_message>
<xml_diff>
--- a/pos/Planning Board hardcopy.docx
+++ b/pos/Planning Board hardcopy.docx
@@ -1,17 +1,35 @@
 
 <file path=word/document.xml><?xml version="1.0" encoding="utf-8"?>
-<w:document xmlns:wpc="http://schemas.microsoft.com/office/word/2010/wordprocessingCanvas" xmlns:cx="http://schemas.microsoft.com/office/drawing/2014/chartex" xmlns:mc="http://schemas.openxmlformats.org/markup-compatibility/2006" xmlns:o="urn:schemas-microsoft-com:office:office" xmlns:r="http://schemas.openxmlformats.org/officeDocument/2006/relationships" xmlns:m="http://schemas.openxmlformats.org/officeDocument/2006/math" xmlns:v="urn:schemas-microsoft-com:vml" xmlns:wp14="http://schemas.microsoft.com/office/word/2010/wordprocessingDrawing" xmlns:wp="http://schemas.openxmlformats.org/drawingml/2006/wordprocessingDrawing" xmlns:w10="urn:schemas-microsoft-com:office:word" xmlns:w="http://schemas.openxmlformats.org/wordprocessingml/2006/main" xmlns:w14="http://schemas.microsoft.com/office/word/2010/wordml" xmlns:w15="http://schemas.microsoft.com/office/word/2012/wordml" xmlns:w16se="http://schemas.microsoft.com/office/word/2015/wordml/symex" xmlns:wpg="http://schemas.microsoft.com/office/word/2010/wordprocessingGroup" xmlns:wpi="http://schemas.microsoft.com/office/word/2010/wordprocessingInk" xmlns:wne="http://schemas.microsoft.com/office/word/2006/wordml" xmlns:wps="http://schemas.microsoft.com/office/word/2010/wordprocessingShape" mc:Ignorable="w14 w15 w16se wp14">
+<w:document xmlns:o="urn:schemas-microsoft-com:office:office" xmlns:r="http://schemas.openxmlformats.org/officeDocument/2006/relationships" xmlns:v="urn:schemas-microsoft-com:vml" xmlns:w="http://schemas.openxmlformats.org/wordprocessingml/2006/main" xmlns:w10="urn:schemas-microsoft-com:office:word" xmlns:wp="http://schemas.openxmlformats.org/drawingml/2006/wordprocessingDrawing" xmlns:wps="http://schemas.microsoft.com/office/word/2010/wordprocessingShape" xmlns:wpg="http://schemas.microsoft.com/office/word/2010/wordprocessingGroup" xmlns:mc="http://schemas.openxmlformats.org/markup-compatibility/2006" xmlns:wp14="http://schemas.microsoft.com/office/word/2010/wordprocessingDrawing" xmlns:w14="http://schemas.microsoft.com/office/word/2010/wordml" xmlns:w15="http://schemas.microsoft.com/office/word/2012/wordml" mc:Ignorable="w14 wp14 w15">
   <w:body>
     <w:p>
       <w:pPr>
         <w:pStyle w:val="Title"/>
-      </w:pPr>
-      <w:r>
+        <w:rPr/>
+      </w:pPr>
+      <w:r>
+        <w:rPr/>
         <w:t>Planning Board hardcopy</w:t>
       </w:r>
     </w:p>
-    <w:p/>
-    <w:p/>
+    <w:p>
+      <w:pPr>
+        <w:pStyle w:val="Normal"/>
+        <w:rPr/>
+      </w:pPr>
+      <w:r>
+        <w:rPr/>
+      </w:r>
+    </w:p>
+    <w:p>
+      <w:pPr>
+        <w:pStyle w:val="Normal"/>
+        <w:rPr/>
+      </w:pPr>
+      <w:r>
+        <w:rPr/>
+      </w:r>
+    </w:p>
     <w:p>
       <w:pPr>
         <w:pStyle w:val="Heading1"/>
@@ -23,20 +41,23 @@
         <w:rPr>
           <w:color w:val="000000" w:themeColor="text1"/>
         </w:rPr>
-        <w:t>Sepa</w:t>
-      </w:r>
-      <w:r>
-        <w:rPr>
-          <w:color w:val="000000" w:themeColor="text1"/>
-        </w:rPr>
-        <w:t>ration of Concerns:</w:t>
+        <w:t>Separation of Concerns:</w:t>
       </w:r>
     </w:p>
     <w:tbl>
       <w:tblPr>
         <w:tblStyle w:val="PlainTable1"/>
-        <w:tblW w:w="0" w:type="auto"/>
-        <w:tblLook w:val="04A0" w:firstRow="1" w:lastRow="0" w:firstColumn="1" w:lastColumn="0" w:noHBand="0" w:noVBand="1"/>
+        <w:tblW w:w="1556" w:type="dxa"/>
+        <w:jc w:val="left"/>
+        <w:tblInd w:w="0" w:type="dxa"/>
+        <w:tblLayout w:type="fixed"/>
+        <w:tblCellMar>
+          <w:top w:w="0" w:type="dxa"/>
+          <w:left w:w="108" w:type="dxa"/>
+          <w:bottom w:w="0" w:type="dxa"/>
+          <w:right w:w="108" w:type="dxa"/>
+        </w:tblCellMar>
+        <w:tblLook w:val="04a0" w:noHBand="0" w:noVBand="1" w:firstColumn="1" w:lastRow="0" w:lastColumn="0" w:firstRow="1"/>
       </w:tblPr>
       <w:tblGrid>
         <w:gridCol w:w="1556"/>
@@ -47,11 +68,37 @@
         </w:trPr>
         <w:tc>
           <w:tcPr>
+            <w:tcW w:w="1556" w:type="dxa"/>
             <w:cnfStyle w:val="001000000000" w:firstRow="0" w:lastRow="0" w:firstColumn="1" w:lastColumn="0" w:oddVBand="0" w:evenVBand="0" w:oddHBand="0" w:evenHBand="0" w:firstRowFirstColumn="0" w:firstRowLastColumn="0" w:lastRowFirstColumn="0" w:lastRowLastColumn="0"/>
-            <w:tcW w:w="1556" w:type="dxa"/>
+            <w:tcBorders/>
           </w:tcPr>
           <w:p>
+            <w:pPr>
+              <w:pStyle w:val="Normal"/>
+              <w:widowControl/>
+              <w:spacing w:lineRule="auto" w:line="240" w:before="0" w:after="0"/>
+              <w:jc w:val="left"/>
+              <w:rPr>
+                <w:rFonts w:ascii="Calibri" w:hAnsi="Calibri" w:eastAsia="Calibri" w:cs=""/>
+                <w:b/>
+                <w:b/>
+                <w:bCs/>
+                <w:kern w:val="0"/>
+                <w:sz w:val="22"/>
+                <w:szCs w:val="22"/>
+                <w:lang w:val="en-ZA" w:eastAsia="en-US" w:bidi="ar-SA"/>
+              </w:rPr>
+            </w:pPr>
             <w:r>
+              <w:rPr>
+                <w:rFonts w:eastAsia="Calibri" w:cs=""/>
+                <w:b/>
+                <w:bCs/>
+                <w:kern w:val="0"/>
+                <w:sz w:val="22"/>
+                <w:szCs w:val="22"/>
+                <w:lang w:val="en-ZA" w:eastAsia="en-US" w:bidi="ar-SA"/>
+              </w:rPr>
               <w:t>Endpoints</w:t>
             </w:r>
           </w:p>
@@ -63,24 +110,78 @@
         </w:trPr>
         <w:tc>
           <w:tcPr>
+            <w:tcW w:w="1556" w:type="dxa"/>
             <w:cnfStyle w:val="001000000000" w:firstRow="0" w:lastRow="0" w:firstColumn="1" w:lastColumn="0" w:oddVBand="0" w:evenVBand="0" w:oddHBand="0" w:evenHBand="0" w:firstRowFirstColumn="0" w:firstRowLastColumn="0" w:lastRowFirstColumn="0" w:lastRowLastColumn="0"/>
-            <w:tcW w:w="1556" w:type="dxa"/>
+            <w:tcBorders/>
+            <w:shd w:color="auto" w:fill="F2F2F2" w:themeFill="background1" w:themeFillShade="f2" w:val="clear"/>
           </w:tcPr>
           <w:p>
+            <w:pPr>
+              <w:pStyle w:val="Normal"/>
+              <w:widowControl/>
+              <w:spacing w:lineRule="auto" w:line="240" w:before="0" w:after="0"/>
+              <w:jc w:val="left"/>
+              <w:rPr>
+                <w:rFonts w:ascii="Calibri" w:hAnsi="Calibri" w:eastAsia="Calibri" w:cs=""/>
+                <w:b/>
+                <w:b/>
+                <w:bCs/>
+                <w:kern w:val="0"/>
+                <w:sz w:val="22"/>
+                <w:szCs w:val="22"/>
+                <w:lang w:val="en-ZA" w:eastAsia="en-US" w:bidi="ar-SA"/>
+              </w:rPr>
+            </w:pPr>
             <w:r>
+              <w:rPr>
+                <w:rFonts w:eastAsia="Calibri" w:cs=""/>
+                <w:b/>
+                <w:bCs/>
+                <w:kern w:val="0"/>
+                <w:sz w:val="22"/>
+                <w:szCs w:val="22"/>
+                <w:lang w:val="en-ZA" w:eastAsia="en-US" w:bidi="ar-SA"/>
+              </w:rPr>
               <w:t>API handlers</w:t>
             </w:r>
           </w:p>
         </w:tc>
       </w:tr>
       <w:tr>
+        <w:trPr/>
         <w:tc>
           <w:tcPr>
+            <w:tcW w:w="1556" w:type="dxa"/>
             <w:cnfStyle w:val="001000000000" w:firstRow="0" w:lastRow="0" w:firstColumn="1" w:lastColumn="0" w:oddVBand="0" w:evenVBand="0" w:oddHBand="0" w:evenHBand="0" w:firstRowFirstColumn="0" w:firstRowLastColumn="0" w:lastRowFirstColumn="0" w:lastRowLastColumn="0"/>
-            <w:tcW w:w="1556" w:type="dxa"/>
+            <w:tcBorders/>
           </w:tcPr>
           <w:p>
+            <w:pPr>
+              <w:pStyle w:val="Normal"/>
+              <w:widowControl/>
+              <w:spacing w:lineRule="auto" w:line="240" w:before="0" w:after="0"/>
+              <w:jc w:val="left"/>
+              <w:rPr>
+                <w:rFonts w:ascii="Calibri" w:hAnsi="Calibri" w:eastAsia="Calibri" w:cs=""/>
+                <w:b/>
+                <w:b/>
+                <w:bCs/>
+                <w:kern w:val="0"/>
+                <w:sz w:val="22"/>
+                <w:szCs w:val="22"/>
+                <w:lang w:val="en-ZA" w:eastAsia="en-US" w:bidi="ar-SA"/>
+              </w:rPr>
+            </w:pPr>
             <w:r>
+              <w:rPr>
+                <w:rFonts w:eastAsia="Calibri" w:cs=""/>
+                <w:b/>
+                <w:bCs/>
+                <w:kern w:val="0"/>
+                <w:sz w:val="22"/>
+                <w:szCs w:val="22"/>
+                <w:lang w:val="en-ZA" w:eastAsia="en-US" w:bidi="ar-SA"/>
+              </w:rPr>
               <w:t>Domain Code</w:t>
             </w:r>
           </w:p>
@@ -92,24 +193,78 @@
         </w:trPr>
         <w:tc>
           <w:tcPr>
+            <w:tcW w:w="1556" w:type="dxa"/>
             <w:cnfStyle w:val="001000000000" w:firstRow="0" w:lastRow="0" w:firstColumn="1" w:lastColumn="0" w:oddVBand="0" w:evenVBand="0" w:oddHBand="0" w:evenHBand="0" w:firstRowFirstColumn="0" w:firstRowLastColumn="0" w:lastRowFirstColumn="0" w:lastRowLastColumn="0"/>
-            <w:tcW w:w="1556" w:type="dxa"/>
+            <w:tcBorders/>
+            <w:shd w:color="auto" w:fill="F2F2F2" w:themeFill="background1" w:themeFillShade="f2" w:val="clear"/>
           </w:tcPr>
           <w:p>
+            <w:pPr>
+              <w:pStyle w:val="Normal"/>
+              <w:widowControl/>
+              <w:spacing w:lineRule="auto" w:line="240" w:before="0" w:after="0"/>
+              <w:jc w:val="left"/>
+              <w:rPr>
+                <w:rFonts w:ascii="Calibri" w:hAnsi="Calibri" w:eastAsia="Calibri" w:cs=""/>
+                <w:b/>
+                <w:b/>
+                <w:bCs/>
+                <w:kern w:val="0"/>
+                <w:sz w:val="22"/>
+                <w:szCs w:val="22"/>
+                <w:lang w:val="en-ZA" w:eastAsia="en-US" w:bidi="ar-SA"/>
+              </w:rPr>
+            </w:pPr>
             <w:r>
+              <w:rPr>
+                <w:rFonts w:eastAsia="Calibri" w:cs=""/>
+                <w:b/>
+                <w:bCs/>
+                <w:kern w:val="0"/>
+                <w:sz w:val="22"/>
+                <w:szCs w:val="22"/>
+                <w:lang w:val="en-ZA" w:eastAsia="en-US" w:bidi="ar-SA"/>
+              </w:rPr>
               <w:t>ORM</w:t>
             </w:r>
           </w:p>
         </w:tc>
       </w:tr>
       <w:tr>
+        <w:trPr/>
         <w:tc>
           <w:tcPr>
+            <w:tcW w:w="1556" w:type="dxa"/>
             <w:cnfStyle w:val="001000000000" w:firstRow="0" w:lastRow="0" w:firstColumn="1" w:lastColumn="0" w:oddVBand="0" w:evenVBand="0" w:oddHBand="0" w:evenHBand="0" w:firstRowFirstColumn="0" w:firstRowLastColumn="0" w:lastRowFirstColumn="0" w:lastRowLastColumn="0"/>
-            <w:tcW w:w="1556" w:type="dxa"/>
+            <w:tcBorders/>
           </w:tcPr>
           <w:p>
+            <w:pPr>
+              <w:pStyle w:val="Normal"/>
+              <w:widowControl/>
+              <w:spacing w:lineRule="auto" w:line="240" w:before="0" w:after="0"/>
+              <w:jc w:val="left"/>
+              <w:rPr>
+                <w:rFonts w:ascii="Calibri" w:hAnsi="Calibri" w:eastAsia="Calibri" w:cs=""/>
+                <w:b/>
+                <w:b/>
+                <w:bCs/>
+                <w:kern w:val="0"/>
+                <w:sz w:val="22"/>
+                <w:szCs w:val="22"/>
+                <w:lang w:val="en-ZA" w:eastAsia="en-US" w:bidi="ar-SA"/>
+              </w:rPr>
+            </w:pPr>
             <w:r>
+              <w:rPr>
+                <w:rFonts w:eastAsia="Calibri" w:cs=""/>
+                <w:b/>
+                <w:bCs/>
+                <w:kern w:val="0"/>
+                <w:sz w:val="22"/>
+                <w:szCs w:val="22"/>
+                <w:lang w:val="en-ZA" w:eastAsia="en-US" w:bidi="ar-SA"/>
+              </w:rPr>
               <w:t>DB</w:t>
             </w:r>
             <w:bookmarkStart w:id="0" w:name="_GoBack"/>
@@ -120,20 +275,30 @@
     </w:tbl>
     <w:p>
       <w:pPr>
-        <w:tabs>
-          <w:tab w:val="left" w:pos="1956"/>
-        </w:tabs>
-      </w:pPr>
-      <w:r>
+        <w:pStyle w:val="Normal"/>
+        <w:tabs>
+          <w:tab w:val="clear" w:pos="720"/>
+          <w:tab w:val="left" w:pos="1956" w:leader="none"/>
+        </w:tabs>
+        <w:rPr/>
+      </w:pPr>
+      <w:r>
+        <w:rPr/>
         <w:tab/>
       </w:r>
     </w:p>
     <w:p>
       <w:pPr>
-        <w:tabs>
-          <w:tab w:val="left" w:pos="1956"/>
-        </w:tabs>
-      </w:pPr>
+        <w:pStyle w:val="Normal"/>
+        <w:tabs>
+          <w:tab w:val="clear" w:pos="720"/>
+          <w:tab w:val="left" w:pos="1956" w:leader="none"/>
+        </w:tabs>
+        <w:rPr/>
+      </w:pPr>
+      <w:r>
+        <w:rPr/>
+      </w:r>
     </w:p>
     <w:p>
       <w:pPr>
@@ -146,13 +311,7 @@
         <w:rPr>
           <w:color w:val="000000" w:themeColor="text1"/>
         </w:rPr>
-        <w:t>Process Flow</w:t>
-      </w:r>
-      <w:r>
-        <w:rPr>
-          <w:color w:val="000000" w:themeColor="text1"/>
-        </w:rPr>
-        <w:t>:</w:t>
+        <w:t>Process Flow:</w:t>
       </w:r>
     </w:p>
     <w:p>
@@ -211,93 +370,95 @@
     </w:p>
     <w:p>
       <w:pPr>
-        <w:tabs>
-          <w:tab w:val="left" w:pos="1956"/>
-        </w:tabs>
-      </w:pPr>
-    </w:p>
-    <w:p>
-      <w:pPr>
-        <w:tabs>
-          <w:tab w:val="left" w:pos="1956"/>
-        </w:tabs>
-      </w:pPr>
-      <w:proofErr w:type="spellStart"/>
-      <w:r>
-        <w:t>Misc</w:t>
-      </w:r>
-      <w:proofErr w:type="spellEnd"/>
-      <w:r>
-        <w:t>:</w:t>
-      </w:r>
-    </w:p>
-    <w:p>
-      <w:pPr>
-        <w:tabs>
-          <w:tab w:val="left" w:pos="1956"/>
-        </w:tabs>
-      </w:pPr>
-      <w:r>
-        <w:t xml:space="preserve">1.Why Do I </w:t>
-      </w:r>
-      <w:proofErr w:type="gramStart"/>
-      <w:r>
-        <w:t>Need  Company</w:t>
-      </w:r>
-      <w:proofErr w:type="gramEnd"/>
-      <w:r>
-        <w:t xml:space="preserve"> class instead of Company DO</w:t>
-      </w:r>
-    </w:p>
-    <w:p>
-      <w:pPr>
-        <w:tabs>
-          <w:tab w:val="left" w:pos="1956"/>
+        <w:pStyle w:val="Normal"/>
+        <w:tabs>
+          <w:tab w:val="clear" w:pos="720"/>
+          <w:tab w:val="left" w:pos="1956" w:leader="none"/>
+        </w:tabs>
+        <w:rPr/>
+      </w:pPr>
+      <w:r>
+        <w:rPr/>
+      </w:r>
+    </w:p>
+    <w:p>
+      <w:pPr>
+        <w:pStyle w:val="Normal"/>
+        <w:tabs>
+          <w:tab w:val="clear" w:pos="720"/>
+          <w:tab w:val="left" w:pos="1956" w:leader="none"/>
+        </w:tabs>
+        <w:rPr/>
+      </w:pPr>
+      <w:r>
+        <w:rPr/>
+        <w:t>Misc:</w:t>
+      </w:r>
+    </w:p>
+    <w:p>
+      <w:pPr>
+        <w:pStyle w:val="Normal"/>
+        <w:tabs>
+          <w:tab w:val="clear" w:pos="720"/>
+          <w:tab w:val="left" w:pos="1956" w:leader="none"/>
+        </w:tabs>
+        <w:rPr/>
+      </w:pPr>
+      <w:r>
+        <w:rPr/>
+        <w:t>1.Why Do I Need  Company class instead of Company DO</w:t>
+      </w:r>
+    </w:p>
+    <w:p>
+      <w:pPr>
+        <w:pStyle w:val="Normal"/>
+        <w:tabs>
+          <w:tab w:val="clear" w:pos="720"/>
+          <w:tab w:val="left" w:pos="1956" w:leader="none"/>
         </w:tabs>
         <w:rPr>
           <w:i/>
-        </w:rPr>
-      </w:pPr>
-      <w:r>
+          <w:i/>
+        </w:rPr>
+      </w:pPr>
+      <w:r>
+        <w:rPr/>
         <w:t xml:space="preserve">- </w:t>
       </w:r>
       <w:r>
         <w:rPr>
           <w:i/>
         </w:rPr>
-        <w:t xml:space="preserve">In the case of specific processes like profit </w:t>
-      </w:r>
-      <w:proofErr w:type="gramStart"/>
-      <w:r>
+        <w:t>In the case of specific processes like profit tracking ,reporting etc..</w:t>
+      </w:r>
+    </w:p>
+    <w:p>
+      <w:pPr>
+        <w:pStyle w:val="Normal"/>
+        <w:tabs>
+          <w:tab w:val="clear" w:pos="720"/>
+          <w:tab w:val="left" w:pos="1956" w:leader="none"/>
+        </w:tabs>
         <w:rPr>
           <w:i/>
-        </w:rPr>
-        <w:t>tracking ,reporting</w:t>
-      </w:r>
-      <w:proofErr w:type="gramEnd"/>
-      <w:r>
-        <w:rPr>
           <w:i/>
         </w:rPr>
-        <w:t xml:space="preserve"> etc..</w:t>
-      </w:r>
-    </w:p>
-    <w:p>
-      <w:pPr>
-        <w:tabs>
-          <w:tab w:val="left" w:pos="1956"/>
-        </w:tabs>
+      </w:pPr>
+      <w:r>
         <w:rPr>
           <w:i/>
         </w:rPr>
-      </w:pPr>
-    </w:p>
-    <w:p>
-      <w:pPr>
-        <w:tabs>
-          <w:tab w:val="left" w:pos="1956"/>
-        </w:tabs>
-        <w:rPr>
+      </w:r>
+    </w:p>
+    <w:p>
+      <w:pPr>
+        <w:pStyle w:val="Normal"/>
+        <w:tabs>
+          <w:tab w:val="clear" w:pos="720"/>
+          <w:tab w:val="left" w:pos="1956" w:leader="none"/>
+        </w:tabs>
+        <w:rPr>
+          <w:b/>
           <w:b/>
           <w:sz w:val="28"/>
           <w:u w:val="single"/>
@@ -320,7 +481,8 @@
           <w:numId w:val="2"/>
         </w:numPr>
         <w:tabs>
-          <w:tab w:val="left" w:pos="1956"/>
+          <w:tab w:val="clear" w:pos="720"/>
+          <w:tab w:val="left" w:pos="1956" w:leader="none"/>
         </w:tabs>
         <w:rPr>
           <w:sz w:val="24"/>
@@ -341,7 +503,8 @@
           <w:numId w:val="2"/>
         </w:numPr>
         <w:tabs>
-          <w:tab w:val="left" w:pos="1956"/>
+          <w:tab w:val="clear" w:pos="720"/>
+          <w:tab w:val="left" w:pos="1956" w:leader="none"/>
         </w:tabs>
         <w:rPr>
           <w:sz w:val="24"/>
@@ -362,7 +525,8 @@
           <w:numId w:val="2"/>
         </w:numPr>
         <w:tabs>
-          <w:tab w:val="left" w:pos="1956"/>
+          <w:tab w:val="clear" w:pos="720"/>
+          <w:tab w:val="left" w:pos="1956" w:leader="none"/>
         </w:tabs>
         <w:rPr>
           <w:sz w:val="24"/>
@@ -383,7 +547,8 @@
           <w:numId w:val="2"/>
         </w:numPr>
         <w:tabs>
-          <w:tab w:val="left" w:pos="1956"/>
+          <w:tab w:val="clear" w:pos="720"/>
+          <w:tab w:val="left" w:pos="1956" w:leader="none"/>
         </w:tabs>
         <w:rPr>
           <w:sz w:val="24"/>
@@ -404,7 +569,8 @@
           <w:numId w:val="2"/>
         </w:numPr>
         <w:tabs>
-          <w:tab w:val="left" w:pos="1956"/>
+          <w:tab w:val="clear" w:pos="720"/>
+          <w:tab w:val="left" w:pos="1956" w:leader="none"/>
         </w:tabs>
         <w:rPr>
           <w:sz w:val="24"/>
@@ -419,18 +585,27 @@
     </w:p>
     <w:p>
       <w:pPr>
-        <w:tabs>
-          <w:tab w:val="left" w:pos="1956"/>
-        </w:tabs>
-        <w:rPr>
-          <w:sz w:val="24"/>
-        </w:rPr>
-      </w:pPr>
-    </w:p>
-    <w:p>
-      <w:pPr>
-        <w:tabs>
-          <w:tab w:val="left" w:pos="1956"/>
+        <w:pStyle w:val="Normal"/>
+        <w:tabs>
+          <w:tab w:val="clear" w:pos="720"/>
+          <w:tab w:val="left" w:pos="1956" w:leader="none"/>
+        </w:tabs>
+        <w:rPr>
+          <w:sz w:val="24"/>
+        </w:rPr>
+      </w:pPr>
+      <w:r>
+        <w:rPr>
+          <w:sz w:val="24"/>
+        </w:rPr>
+      </w:r>
+    </w:p>
+    <w:p>
+      <w:pPr>
+        <w:pStyle w:val="Normal"/>
+        <w:tabs>
+          <w:tab w:val="clear" w:pos="720"/>
+          <w:tab w:val="left" w:pos="1956" w:leader="none"/>
         </w:tabs>
         <w:rPr>
           <w:sz w:val="24"/>
@@ -441,6 +616,145 @@
           <w:sz w:val="24"/>
         </w:rPr>
         <w:t>Company:</w:t>
+      </w:r>
+    </w:p>
+    <w:p>
+      <w:pPr>
+        <w:pStyle w:val="ListParagraph"/>
+        <w:numPr>
+          <w:ilvl w:val="0"/>
+          <w:numId w:val="3"/>
+        </w:numPr>
+        <w:tabs>
+          <w:tab w:val="clear" w:pos="720"/>
+          <w:tab w:val="left" w:pos="1956" w:leader="none"/>
+        </w:tabs>
+        <w:rPr>
+          <w:sz w:val="24"/>
+        </w:rPr>
+      </w:pPr>
+      <w:r>
+        <w:rPr>
+          <w:sz w:val="24"/>
+        </w:rPr>
+        <w:t>Products</w:t>
+      </w:r>
+    </w:p>
+    <w:p>
+      <w:pPr>
+        <w:pStyle w:val="ListParagraph"/>
+        <w:numPr>
+          <w:ilvl w:val="0"/>
+          <w:numId w:val="3"/>
+        </w:numPr>
+        <w:tabs>
+          <w:tab w:val="clear" w:pos="720"/>
+          <w:tab w:val="left" w:pos="1956" w:leader="none"/>
+        </w:tabs>
+        <w:rPr>
+          <w:sz w:val="24"/>
+        </w:rPr>
+      </w:pPr>
+      <w:r>
+        <w:rPr>
+          <w:sz w:val="24"/>
+        </w:rPr>
+        <w:t>Transactions</w:t>
+      </w:r>
+    </w:p>
+    <w:p>
+      <w:pPr>
+        <w:pStyle w:val="ListParagraph"/>
+        <w:numPr>
+          <w:ilvl w:val="0"/>
+          <w:numId w:val="3"/>
+        </w:numPr>
+        <w:tabs>
+          <w:tab w:val="clear" w:pos="720"/>
+          <w:tab w:val="left" w:pos="1956" w:leader="none"/>
+        </w:tabs>
+        <w:rPr>
+          <w:sz w:val="24"/>
+        </w:rPr>
+      </w:pPr>
+      <w:r>
+        <w:rPr>
+          <w:sz w:val="24"/>
+        </w:rPr>
+        <w:t>Customers</w:t>
+      </w:r>
+    </w:p>
+    <w:p>
+      <w:pPr>
+        <w:pStyle w:val="ListParagraph"/>
+        <w:numPr>
+          <w:ilvl w:val="0"/>
+          <w:numId w:val="3"/>
+        </w:numPr>
+        <w:tabs>
+          <w:tab w:val="clear" w:pos="720"/>
+          <w:tab w:val="left" w:pos="1956" w:leader="none"/>
+        </w:tabs>
+        <w:rPr>
+          <w:sz w:val="24"/>
+        </w:rPr>
+      </w:pPr>
+      <w:r>
+        <w:rPr>
+          <w:sz w:val="24"/>
+        </w:rPr>
+        <w:t>Employees</w:t>
+      </w:r>
+    </w:p>
+    <w:p>
+      <w:pPr>
+        <w:pStyle w:val="ListParagraph"/>
+        <w:numPr>
+          <w:ilvl w:val="0"/>
+          <w:numId w:val="3"/>
+        </w:numPr>
+        <w:tabs>
+          <w:tab w:val="clear" w:pos="720"/>
+          <w:tab w:val="left" w:pos="1956" w:leader="none"/>
+        </w:tabs>
+        <w:rPr>
+          <w:sz w:val="24"/>
+        </w:rPr>
+      </w:pPr>
+      <w:r>
+        <w:rPr>
+          <w:sz w:val="24"/>
+        </w:rPr>
+        <w:t>Accounts</w:t>
+      </w:r>
+    </w:p>
+    <w:p>
+      <w:pPr>
+        <w:pStyle w:val="ListParagraph"/>
+        <w:tabs>
+          <w:tab w:val="clear" w:pos="720"/>
+          <w:tab w:val="left" w:pos="1956" w:leader="none"/>
+        </w:tabs>
+        <w:ind w:hanging="0"/>
+        <w:rPr/>
+      </w:pPr>
+      <w:r>
+        <w:rPr/>
+      </w:r>
+    </w:p>
+    <w:p>
+      <w:pPr>
+        <w:pStyle w:val="ListParagraph"/>
+        <w:tabs>
+          <w:tab w:val="clear" w:pos="720"/>
+          <w:tab w:val="left" w:pos="1956" w:leader="none"/>
+        </w:tabs>
+        <w:ind w:hanging="0"/>
+        <w:rPr/>
+      </w:pPr>
+      <w:r>
+        <w:rPr/>
+        <w:t>Product:</w:t>
       </w:r>
     </w:p>
     <w:p>
@@ -451,17 +765,14 @@
           <w:numId w:val="4"/>
         </w:numPr>
         <w:tabs>
-          <w:tab w:val="left" w:pos="1956"/>
-        </w:tabs>
-        <w:rPr>
-          <w:sz w:val="24"/>
-        </w:rPr>
-      </w:pPr>
-      <w:r>
-        <w:rPr>
-          <w:sz w:val="24"/>
-        </w:rPr>
-        <w:t>Products</w:t>
+          <w:tab w:val="clear" w:pos="720"/>
+          <w:tab w:val="left" w:pos="1956" w:leader="none"/>
+        </w:tabs>
+        <w:rPr/>
+      </w:pPr>
+      <w:r>
+        <w:rPr/>
+        <w:t>Suppliers</w:t>
       </w:r>
     </w:p>
     <w:p>
@@ -472,17 +783,14 @@
           <w:numId w:val="4"/>
         </w:numPr>
         <w:tabs>
-          <w:tab w:val="left" w:pos="1956"/>
-        </w:tabs>
-        <w:rPr>
-          <w:sz w:val="24"/>
-        </w:rPr>
-      </w:pPr>
-      <w:r>
-        <w:rPr>
-          <w:sz w:val="24"/>
-        </w:rPr>
-        <w:t>Transactions</w:t>
+          <w:tab w:val="clear" w:pos="720"/>
+          <w:tab w:val="left" w:pos="1956" w:leader="none"/>
+        </w:tabs>
+        <w:rPr/>
+      </w:pPr>
+      <w:r>
+        <w:rPr/>
+        <w:t>Category</w:t>
       </w:r>
     </w:p>
     <w:p>
@@ -493,17 +801,14 @@
           <w:numId w:val="4"/>
         </w:numPr>
         <w:tabs>
-          <w:tab w:val="left" w:pos="1956"/>
-        </w:tabs>
-        <w:rPr>
-          <w:sz w:val="24"/>
-        </w:rPr>
-      </w:pPr>
-      <w:r>
-        <w:rPr>
-          <w:sz w:val="24"/>
-        </w:rPr>
-        <w:t>Customers</w:t>
+          <w:tab w:val="clear" w:pos="720"/>
+          <w:tab w:val="left" w:pos="1956" w:leader="none"/>
+        </w:tabs>
+        <w:rPr/>
+      </w:pPr>
+      <w:r>
+        <w:rPr/>
+        <w:t>Prices</w:t>
       </w:r>
     </w:p>
     <w:p>
@@ -514,17 +819,14 @@
           <w:numId w:val="4"/>
         </w:numPr>
         <w:tabs>
-          <w:tab w:val="left" w:pos="1956"/>
-        </w:tabs>
-        <w:rPr>
-          <w:sz w:val="24"/>
-        </w:rPr>
-      </w:pPr>
-      <w:r>
-        <w:rPr>
-          <w:sz w:val="24"/>
-        </w:rPr>
-        <w:t>Employees</w:t>
+          <w:tab w:val="clear" w:pos="720"/>
+          <w:tab w:val="left" w:pos="1956" w:leader="none"/>
+        </w:tabs>
+        <w:rPr/>
+      </w:pPr>
+      <w:r>
+        <w:rPr/>
+        <w:t>Serial Number</w:t>
       </w:r>
     </w:p>
     <w:p>
@@ -535,450 +837,688 @@
           <w:numId w:val="4"/>
         </w:numPr>
         <w:tabs>
-          <w:tab w:val="left" w:pos="1956"/>
-        </w:tabs>
-        <w:rPr>
-          <w:sz w:val="24"/>
-        </w:rPr>
-      </w:pPr>
-      <w:r>
-        <w:rPr>
-          <w:sz w:val="24"/>
-        </w:rPr>
-        <w:t>Accounts</w:t>
+          <w:tab w:val="clear" w:pos="720"/>
+          <w:tab w:val="left" w:pos="1956" w:leader="none"/>
+        </w:tabs>
+        <w:spacing w:before="0" w:after="160"/>
+        <w:contextualSpacing/>
+        <w:rPr/>
+      </w:pPr>
+      <w:r>
+        <w:rPr/>
+        <w:t>Levels</w:t>
       </w:r>
     </w:p>
     <w:sectPr>
+      <w:type w:val="nextPage"/>
       <w:pgSz w:w="11906" w:h="16838"/>
-      <w:pgMar w:top="1440" w:right="1440" w:bottom="1440" w:left="1440" w:header="708" w:footer="708" w:gutter="0"/>
-      <w:cols w:space="708"/>
-      <w:docGrid w:linePitch="360"/>
+      <w:pgMar w:left="1440" w:right="1440" w:gutter="0" w:header="0" w:top="1440" w:footer="0" w:bottom="1440"/>
+      <w:pgNumType w:fmt="decimal"/>
+      <w:formProt w:val="false"/>
+      <w:textDirection w:val="lrTb"/>
+      <w:docGrid w:type="default" w:linePitch="360" w:charSpace="4096"/>
     </w:sectPr>
   </w:body>
 </w:document>
 </file>
 
 <file path=word/numbering.xml><?xml version="1.0" encoding="utf-8"?>
-<w:numbering xmlns:wpc="http://schemas.microsoft.com/office/word/2010/wordprocessingCanvas" xmlns:cx="http://schemas.microsoft.com/office/drawing/2014/chartex" xmlns:mc="http://schemas.openxmlformats.org/markup-compatibility/2006" xmlns:o="urn:schemas-microsoft-com:office:office" xmlns:r="http://schemas.openxmlformats.org/officeDocument/2006/relationships" xmlns:m="http://schemas.openxmlformats.org/officeDocument/2006/math" xmlns:v="urn:schemas-microsoft-com:vml" xmlns:wp14="http://schemas.microsoft.com/office/word/2010/wordprocessingDrawing" xmlns:wp="http://schemas.openxmlformats.org/drawingml/2006/wordprocessingDrawing" xmlns:w10="urn:schemas-microsoft-com:office:word" xmlns:w="http://schemas.openxmlformats.org/wordprocessingml/2006/main" xmlns:w14="http://schemas.microsoft.com/office/word/2010/wordml" xmlns:w15="http://schemas.microsoft.com/office/word/2012/wordml" xmlns:w16se="http://schemas.microsoft.com/office/word/2015/wordml/symex" xmlns:wpg="http://schemas.microsoft.com/office/word/2010/wordprocessingGroup" xmlns:wpi="http://schemas.microsoft.com/office/word/2010/wordprocessingInk" xmlns:wne="http://schemas.microsoft.com/office/word/2006/wordml" xmlns:wps="http://schemas.microsoft.com/office/word/2010/wordprocessingShape" mc:Ignorable="w14 w15 w16se wp14">
-  <w:abstractNum w:abstractNumId="0" w15:restartNumberingAfterBreak="0">
-    <w:nsid w:val="1EF95B3D"/>
-    <w:multiLevelType w:val="hybridMultilevel"/>
-    <w:tmpl w:val="EAA2EA46"/>
-    <w:lvl w:ilvl="0" w:tplc="1C09000F">
+<w:numbering xmlns:w="http://schemas.openxmlformats.org/wordprocessingml/2006/main" xmlns:o="urn:schemas-microsoft-com:office:office" xmlns:r="http://schemas.openxmlformats.org/officeDocument/2006/relationships" xmlns:v="urn:schemas-microsoft-com:vml" xmlns:mc="http://schemas.openxmlformats.org/markup-compatibility/2006" xmlns:w14="http://schemas.microsoft.com/office/word/2010/wordml" mc:Ignorable="w14">
+  <w:abstractNum w:abstractNumId="1">
+    <w:lvl w:ilvl="0">
       <w:start w:val="1"/>
       <w:numFmt w:val="decimal"/>
       <w:lvlText w:val="%1."/>
       <w:lvlJc w:val="left"/>
       <w:pPr>
+        <w:tabs>
+          <w:tab w:val="num" w:pos="0"/>
+        </w:tabs>
         <w:ind w:left="720" w:hanging="360"/>
       </w:pPr>
-    </w:lvl>
-    <w:lvl w:ilvl="1" w:tplc="1C090019" w:tentative="1">
+      <w:rPr/>
+    </w:lvl>
+    <w:lvl w:ilvl="1">
       <w:start w:val="1"/>
       <w:numFmt w:val="lowerLetter"/>
       <w:lvlText w:val="%2."/>
       <w:lvlJc w:val="left"/>
       <w:pPr>
+        <w:tabs>
+          <w:tab w:val="num" w:pos="0"/>
+        </w:tabs>
         <w:ind w:left="1440" w:hanging="360"/>
       </w:pPr>
-    </w:lvl>
-    <w:lvl w:ilvl="2" w:tplc="1C09001B" w:tentative="1">
+      <w:rPr/>
+    </w:lvl>
+    <w:lvl w:ilvl="2">
       <w:start w:val="1"/>
       <w:numFmt w:val="lowerRoman"/>
       <w:lvlText w:val="%3."/>
       <w:lvlJc w:val="right"/>
       <w:pPr>
+        <w:tabs>
+          <w:tab w:val="num" w:pos="0"/>
+        </w:tabs>
         <w:ind w:left="2160" w:hanging="180"/>
       </w:pPr>
-    </w:lvl>
-    <w:lvl w:ilvl="3" w:tplc="1C09000F" w:tentative="1">
+      <w:rPr/>
+    </w:lvl>
+    <w:lvl w:ilvl="3">
       <w:start w:val="1"/>
       <w:numFmt w:val="decimal"/>
       <w:lvlText w:val="%4."/>
       <w:lvlJc w:val="left"/>
       <w:pPr>
+        <w:tabs>
+          <w:tab w:val="num" w:pos="0"/>
+        </w:tabs>
         <w:ind w:left="2880" w:hanging="360"/>
       </w:pPr>
-    </w:lvl>
-    <w:lvl w:ilvl="4" w:tplc="1C090019" w:tentative="1">
+      <w:rPr/>
+    </w:lvl>
+    <w:lvl w:ilvl="4">
       <w:start w:val="1"/>
       <w:numFmt w:val="lowerLetter"/>
       <w:lvlText w:val="%5."/>
       <w:lvlJc w:val="left"/>
       <w:pPr>
+        <w:tabs>
+          <w:tab w:val="num" w:pos="0"/>
+        </w:tabs>
         <w:ind w:left="3600" w:hanging="360"/>
       </w:pPr>
-    </w:lvl>
-    <w:lvl w:ilvl="5" w:tplc="1C09001B" w:tentative="1">
+      <w:rPr/>
+    </w:lvl>
+    <w:lvl w:ilvl="5">
       <w:start w:val="1"/>
       <w:numFmt w:val="lowerRoman"/>
       <w:lvlText w:val="%6."/>
       <w:lvlJc w:val="right"/>
       <w:pPr>
+        <w:tabs>
+          <w:tab w:val="num" w:pos="0"/>
+        </w:tabs>
         <w:ind w:left="4320" w:hanging="180"/>
       </w:pPr>
-    </w:lvl>
-    <w:lvl w:ilvl="6" w:tplc="1C09000F" w:tentative="1">
+      <w:rPr/>
+    </w:lvl>
+    <w:lvl w:ilvl="6">
       <w:start w:val="1"/>
       <w:numFmt w:val="decimal"/>
       <w:lvlText w:val="%7."/>
       <w:lvlJc w:val="left"/>
       <w:pPr>
+        <w:tabs>
+          <w:tab w:val="num" w:pos="0"/>
+        </w:tabs>
         <w:ind w:left="5040" w:hanging="360"/>
       </w:pPr>
-    </w:lvl>
-    <w:lvl w:ilvl="7" w:tplc="1C090019" w:tentative="1">
+      <w:rPr/>
+    </w:lvl>
+    <w:lvl w:ilvl="7">
       <w:start w:val="1"/>
       <w:numFmt w:val="lowerLetter"/>
       <w:lvlText w:val="%8."/>
       <w:lvlJc w:val="left"/>
       <w:pPr>
+        <w:tabs>
+          <w:tab w:val="num" w:pos="0"/>
+        </w:tabs>
         <w:ind w:left="5760" w:hanging="360"/>
       </w:pPr>
-    </w:lvl>
-    <w:lvl w:ilvl="8" w:tplc="1C09001B" w:tentative="1">
+      <w:rPr/>
+    </w:lvl>
+    <w:lvl w:ilvl="8">
       <w:start w:val="1"/>
       <w:numFmt w:val="lowerRoman"/>
       <w:lvlText w:val="%9."/>
       <w:lvlJc w:val="right"/>
       <w:pPr>
+        <w:tabs>
+          <w:tab w:val="num" w:pos="0"/>
+        </w:tabs>
         <w:ind w:left="6480" w:hanging="180"/>
       </w:pPr>
+      <w:rPr/>
     </w:lvl>
   </w:abstractNum>
-  <w:abstractNum w:abstractNumId="1" w15:restartNumberingAfterBreak="0">
-    <w:nsid w:val="46D063A3"/>
-    <w:multiLevelType w:val="hybridMultilevel"/>
-    <w:tmpl w:val="73E45824"/>
-    <w:lvl w:ilvl="0" w:tplc="1C09000F">
+  <w:abstractNum w:abstractNumId="2">
+    <w:lvl w:ilvl="0">
       <w:start w:val="1"/>
       <w:numFmt w:val="decimal"/>
       <w:lvlText w:val="%1."/>
       <w:lvlJc w:val="left"/>
       <w:pPr>
+        <w:tabs>
+          <w:tab w:val="num" w:pos="0"/>
+        </w:tabs>
         <w:ind w:left="720" w:hanging="360"/>
       </w:pPr>
-    </w:lvl>
-    <w:lvl w:ilvl="1" w:tplc="1C090019" w:tentative="1">
+      <w:rPr/>
+    </w:lvl>
+    <w:lvl w:ilvl="1">
       <w:start w:val="1"/>
       <w:numFmt w:val="lowerLetter"/>
       <w:lvlText w:val="%2."/>
       <w:lvlJc w:val="left"/>
       <w:pPr>
+        <w:tabs>
+          <w:tab w:val="num" w:pos="0"/>
+        </w:tabs>
         <w:ind w:left="1440" w:hanging="360"/>
       </w:pPr>
-    </w:lvl>
-    <w:lvl w:ilvl="2" w:tplc="1C09001B" w:tentative="1">
+      <w:rPr/>
+    </w:lvl>
+    <w:lvl w:ilvl="2">
       <w:start w:val="1"/>
       <w:numFmt w:val="lowerRoman"/>
       <w:lvlText w:val="%3."/>
       <w:lvlJc w:val="right"/>
       <w:pPr>
+        <w:tabs>
+          <w:tab w:val="num" w:pos="0"/>
+        </w:tabs>
         <w:ind w:left="2160" w:hanging="180"/>
       </w:pPr>
-    </w:lvl>
-    <w:lvl w:ilvl="3" w:tplc="1C09000F" w:tentative="1">
+      <w:rPr/>
+    </w:lvl>
+    <w:lvl w:ilvl="3">
       <w:start w:val="1"/>
       <w:numFmt w:val="decimal"/>
       <w:lvlText w:val="%4."/>
       <w:lvlJc w:val="left"/>
       <w:pPr>
+        <w:tabs>
+          <w:tab w:val="num" w:pos="0"/>
+        </w:tabs>
         <w:ind w:left="2880" w:hanging="360"/>
       </w:pPr>
-    </w:lvl>
-    <w:lvl w:ilvl="4" w:tplc="1C090019" w:tentative="1">
+      <w:rPr/>
+    </w:lvl>
+    <w:lvl w:ilvl="4">
       <w:start w:val="1"/>
       <w:numFmt w:val="lowerLetter"/>
       <w:lvlText w:val="%5."/>
       <w:lvlJc w:val="left"/>
       <w:pPr>
+        <w:tabs>
+          <w:tab w:val="num" w:pos="0"/>
+        </w:tabs>
         <w:ind w:left="3600" w:hanging="360"/>
       </w:pPr>
-    </w:lvl>
-    <w:lvl w:ilvl="5" w:tplc="1C09001B" w:tentative="1">
+      <w:rPr/>
+    </w:lvl>
+    <w:lvl w:ilvl="5">
       <w:start w:val="1"/>
       <w:numFmt w:val="lowerRoman"/>
       <w:lvlText w:val="%6."/>
       <w:lvlJc w:val="right"/>
       <w:pPr>
+        <w:tabs>
+          <w:tab w:val="num" w:pos="0"/>
+        </w:tabs>
         <w:ind w:left="4320" w:hanging="180"/>
       </w:pPr>
-    </w:lvl>
-    <w:lvl w:ilvl="6" w:tplc="1C09000F" w:tentative="1">
+      <w:rPr/>
+    </w:lvl>
+    <w:lvl w:ilvl="6">
       <w:start w:val="1"/>
       <w:numFmt w:val="decimal"/>
       <w:lvlText w:val="%7."/>
       <w:lvlJc w:val="left"/>
       <w:pPr>
+        <w:tabs>
+          <w:tab w:val="num" w:pos="0"/>
+        </w:tabs>
         <w:ind w:left="5040" w:hanging="360"/>
       </w:pPr>
-    </w:lvl>
-    <w:lvl w:ilvl="7" w:tplc="1C090019" w:tentative="1">
+      <w:rPr/>
+    </w:lvl>
+    <w:lvl w:ilvl="7">
       <w:start w:val="1"/>
       <w:numFmt w:val="lowerLetter"/>
       <w:lvlText w:val="%8."/>
       <w:lvlJc w:val="left"/>
       <w:pPr>
+        <w:tabs>
+          <w:tab w:val="num" w:pos="0"/>
+        </w:tabs>
         <w:ind w:left="5760" w:hanging="360"/>
       </w:pPr>
-    </w:lvl>
-    <w:lvl w:ilvl="8" w:tplc="1C09001B" w:tentative="1">
+      <w:rPr/>
+    </w:lvl>
+    <w:lvl w:ilvl="8">
       <w:start w:val="1"/>
       <w:numFmt w:val="lowerRoman"/>
       <w:lvlText w:val="%9."/>
       <w:lvlJc w:val="right"/>
       <w:pPr>
+        <w:tabs>
+          <w:tab w:val="num" w:pos="0"/>
+        </w:tabs>
         <w:ind w:left="6480" w:hanging="180"/>
       </w:pPr>
+      <w:rPr/>
     </w:lvl>
   </w:abstractNum>
-  <w:abstractNum w:abstractNumId="2" w15:restartNumberingAfterBreak="0">
-    <w:nsid w:val="61E42BAD"/>
-    <w:multiLevelType w:val="hybridMultilevel"/>
-    <w:tmpl w:val="B3AA2BF0"/>
-    <w:lvl w:ilvl="0" w:tplc="1C090001">
+  <w:abstractNum w:abstractNumId="3">
+    <w:lvl w:ilvl="0">
       <w:start w:val="1"/>
       <w:numFmt w:val="bullet"/>
       <w:lvlText w:val=""/>
       <w:lvlJc w:val="left"/>
       <w:pPr>
+        <w:tabs>
+          <w:tab w:val="num" w:pos="0"/>
+        </w:tabs>
         <w:ind w:left="720" w:hanging="360"/>
       </w:pPr>
       <w:rPr>
-        <w:rFonts w:ascii="Symbol" w:hAnsi="Symbol" w:hint="default"/>
+        <w:rFonts w:ascii="Symbol" w:hAnsi="Symbol" w:cs="Symbol" w:hint="default"/>
       </w:rPr>
     </w:lvl>
-    <w:lvl w:ilvl="1" w:tplc="1C090003" w:tentative="1">
+    <w:lvl w:ilvl="1">
       <w:start w:val="1"/>
       <w:numFmt w:val="bullet"/>
       <w:lvlText w:val="o"/>
       <w:lvlJc w:val="left"/>
       <w:pPr>
+        <w:tabs>
+          <w:tab w:val="num" w:pos="0"/>
+        </w:tabs>
         <w:ind w:left="1440" w:hanging="360"/>
       </w:pPr>
       <w:rPr>
         <w:rFonts w:ascii="Courier New" w:hAnsi="Courier New" w:cs="Courier New" w:hint="default"/>
       </w:rPr>
     </w:lvl>
-    <w:lvl w:ilvl="2" w:tplc="1C090005" w:tentative="1">
+    <w:lvl w:ilvl="2">
       <w:start w:val="1"/>
       <w:numFmt w:val="bullet"/>
       <w:lvlText w:val=""/>
       <w:lvlJc w:val="left"/>
       <w:pPr>
+        <w:tabs>
+          <w:tab w:val="num" w:pos="0"/>
+        </w:tabs>
         <w:ind w:left="2160" w:hanging="360"/>
       </w:pPr>
       <w:rPr>
-        <w:rFonts w:ascii="Wingdings" w:hAnsi="Wingdings" w:hint="default"/>
+        <w:rFonts w:ascii="Wingdings" w:hAnsi="Wingdings" w:cs="Wingdings" w:hint="default"/>
       </w:rPr>
     </w:lvl>
-    <w:lvl w:ilvl="3" w:tplc="1C090001" w:tentative="1">
+    <w:lvl w:ilvl="3">
       <w:start w:val="1"/>
       <w:numFmt w:val="bullet"/>
       <w:lvlText w:val=""/>
       <w:lvlJc w:val="left"/>
       <w:pPr>
+        <w:tabs>
+          <w:tab w:val="num" w:pos="0"/>
+        </w:tabs>
         <w:ind w:left="2880" w:hanging="360"/>
       </w:pPr>
       <w:rPr>
-        <w:rFonts w:ascii="Symbol" w:hAnsi="Symbol" w:hint="default"/>
+        <w:rFonts w:ascii="Symbol" w:hAnsi="Symbol" w:cs="Symbol" w:hint="default"/>
       </w:rPr>
     </w:lvl>
-    <w:lvl w:ilvl="4" w:tplc="1C090003" w:tentative="1">
+    <w:lvl w:ilvl="4">
       <w:start w:val="1"/>
       <w:numFmt w:val="bullet"/>
       <w:lvlText w:val="o"/>
       <w:lvlJc w:val="left"/>
       <w:pPr>
+        <w:tabs>
+          <w:tab w:val="num" w:pos="0"/>
+        </w:tabs>
         <w:ind w:left="3600" w:hanging="360"/>
       </w:pPr>
       <w:rPr>
         <w:rFonts w:ascii="Courier New" w:hAnsi="Courier New" w:cs="Courier New" w:hint="default"/>
       </w:rPr>
     </w:lvl>
-    <w:lvl w:ilvl="5" w:tplc="1C090005" w:tentative="1">
+    <w:lvl w:ilvl="5">
       <w:start w:val="1"/>
       <w:numFmt w:val="bullet"/>
       <w:lvlText w:val=""/>
       <w:lvlJc w:val="left"/>
       <w:pPr>
+        <w:tabs>
+          <w:tab w:val="num" w:pos="0"/>
+        </w:tabs>
         <w:ind w:left="4320" w:hanging="360"/>
       </w:pPr>
       <w:rPr>
-        <w:rFonts w:ascii="Wingdings" w:hAnsi="Wingdings" w:hint="default"/>
+        <w:rFonts w:ascii="Wingdings" w:hAnsi="Wingdings" w:cs="Wingdings" w:hint="default"/>
       </w:rPr>
     </w:lvl>
-    <w:lvl w:ilvl="6" w:tplc="1C090001" w:tentative="1">
+    <w:lvl w:ilvl="6">
       <w:start w:val="1"/>
       <w:numFmt w:val="bullet"/>
       <w:lvlText w:val=""/>
       <w:lvlJc w:val="left"/>
       <w:pPr>
+        <w:tabs>
+          <w:tab w:val="num" w:pos="0"/>
+        </w:tabs>
         <w:ind w:left="5040" w:hanging="360"/>
       </w:pPr>
       <w:rPr>
-        <w:rFonts w:ascii="Symbol" w:hAnsi="Symbol" w:hint="default"/>
+        <w:rFonts w:ascii="Symbol" w:hAnsi="Symbol" w:cs="Symbol" w:hint="default"/>
       </w:rPr>
     </w:lvl>
-    <w:lvl w:ilvl="7" w:tplc="1C090003" w:tentative="1">
+    <w:lvl w:ilvl="7">
       <w:start w:val="1"/>
       <w:numFmt w:val="bullet"/>
       <w:lvlText w:val="o"/>
       <w:lvlJc w:val="left"/>
       <w:pPr>
+        <w:tabs>
+          <w:tab w:val="num" w:pos="0"/>
+        </w:tabs>
         <w:ind w:left="5760" w:hanging="360"/>
       </w:pPr>
       <w:rPr>
         <w:rFonts w:ascii="Courier New" w:hAnsi="Courier New" w:cs="Courier New" w:hint="default"/>
       </w:rPr>
     </w:lvl>
-    <w:lvl w:ilvl="8" w:tplc="1C090005" w:tentative="1">
+    <w:lvl w:ilvl="8">
       <w:start w:val="1"/>
       <w:numFmt w:val="bullet"/>
       <w:lvlText w:val=""/>
       <w:lvlJc w:val="left"/>
       <w:pPr>
+        <w:tabs>
+          <w:tab w:val="num" w:pos="0"/>
+        </w:tabs>
         <w:ind w:left="6480" w:hanging="360"/>
       </w:pPr>
       <w:rPr>
-        <w:rFonts w:ascii="Wingdings" w:hAnsi="Wingdings" w:hint="default"/>
+        <w:rFonts w:ascii="Wingdings" w:hAnsi="Wingdings" w:cs="Wingdings" w:hint="default"/>
       </w:rPr>
     </w:lvl>
   </w:abstractNum>
-  <w:abstractNum w:abstractNumId="3" w15:restartNumberingAfterBreak="0">
-    <w:nsid w:val="65A24CFD"/>
-    <w:multiLevelType w:val="hybridMultilevel"/>
-    <w:tmpl w:val="B3C88C26"/>
-    <w:lvl w:ilvl="0" w:tplc="1C090001">
+  <w:abstractNum w:abstractNumId="4">
+    <w:lvl w:ilvl="0">
       <w:start w:val="1"/>
       <w:numFmt w:val="bullet"/>
       <w:lvlText w:val=""/>
       <w:lvlJc w:val="left"/>
       <w:pPr>
+        <w:tabs>
+          <w:tab w:val="num" w:pos="720"/>
+        </w:tabs>
         <w:ind w:left="720" w:hanging="360"/>
       </w:pPr>
       <w:rPr>
-        <w:rFonts w:ascii="Symbol" w:hAnsi="Symbol" w:hint="default"/>
+        <w:rFonts w:ascii="Symbol" w:hAnsi="Symbol" w:cs="Symbol" w:hint="default"/>
       </w:rPr>
     </w:lvl>
-    <w:lvl w:ilvl="1" w:tplc="1C090003" w:tentative="1">
+    <w:lvl w:ilvl="1">
       <w:start w:val="1"/>
       <w:numFmt w:val="bullet"/>
-      <w:lvlText w:val="o"/>
-      <w:lvlJc w:val="left"/>
-      <w:pPr>
+      <w:lvlText w:val="◦"/>
+      <w:lvlJc w:val="left"/>
+      <w:pPr>
+        <w:tabs>
+          <w:tab w:val="num" w:pos="1080"/>
+        </w:tabs>
+        <w:ind w:left="1080" w:hanging="360"/>
+      </w:pPr>
+      <w:rPr>
+        <w:rFonts w:ascii="OpenSymbol" w:hAnsi="OpenSymbol" w:cs="OpenSymbol" w:hint="default"/>
+      </w:rPr>
+    </w:lvl>
+    <w:lvl w:ilvl="2">
+      <w:start w:val="1"/>
+      <w:numFmt w:val="bullet"/>
+      <w:lvlText w:val="▪"/>
+      <w:lvlJc w:val="left"/>
+      <w:pPr>
+        <w:tabs>
+          <w:tab w:val="num" w:pos="1440"/>
+        </w:tabs>
         <w:ind w:left="1440" w:hanging="360"/>
       </w:pPr>
       <w:rPr>
-        <w:rFonts w:ascii="Courier New" w:hAnsi="Courier New" w:cs="Courier New" w:hint="default"/>
+        <w:rFonts w:ascii="OpenSymbol" w:hAnsi="OpenSymbol" w:cs="OpenSymbol" w:hint="default"/>
       </w:rPr>
     </w:lvl>
-    <w:lvl w:ilvl="2" w:tplc="1C090005" w:tentative="1">
-      <w:start w:val="1"/>
-      <w:numFmt w:val="bullet"/>
-      <w:lvlText w:val=""/>
-      <w:lvlJc w:val="left"/>
-      <w:pPr>
-        <w:ind w:left="2160" w:hanging="360"/>
-      </w:pPr>
-      <w:rPr>
-        <w:rFonts w:ascii="Wingdings" w:hAnsi="Wingdings" w:hint="default"/>
-      </w:rPr>
-    </w:lvl>
-    <w:lvl w:ilvl="3" w:tplc="1C090001" w:tentative="1">
+    <w:lvl w:ilvl="3">
       <w:start w:val="1"/>
       <w:numFmt w:val="bullet"/>
       <w:lvlText w:val=""/>
       <w:lvlJc w:val="left"/>
       <w:pPr>
-        <w:ind w:left="2880" w:hanging="360"/>
+        <w:tabs>
+          <w:tab w:val="num" w:pos="1800"/>
+        </w:tabs>
+        <w:ind w:left="1800" w:hanging="360"/>
       </w:pPr>
       <w:rPr>
-        <w:rFonts w:ascii="Symbol" w:hAnsi="Symbol" w:hint="default"/>
+        <w:rFonts w:ascii="Symbol" w:hAnsi="Symbol" w:cs="Symbol" w:hint="default"/>
       </w:rPr>
     </w:lvl>
-    <w:lvl w:ilvl="4" w:tplc="1C090003" w:tentative="1">
+    <w:lvl w:ilvl="4">
       <w:start w:val="1"/>
       <w:numFmt w:val="bullet"/>
-      <w:lvlText w:val="o"/>
-      <w:lvlJc w:val="left"/>
-      <w:pPr>
-        <w:ind w:left="3600" w:hanging="360"/>
+      <w:lvlText w:val="◦"/>
+      <w:lvlJc w:val="left"/>
+      <w:pPr>
+        <w:tabs>
+          <w:tab w:val="num" w:pos="2160"/>
+        </w:tabs>
+        <w:ind w:left="2160" w:hanging="360"/>
       </w:pPr>
       <w:rPr>
-        <w:rFonts w:ascii="Courier New" w:hAnsi="Courier New" w:cs="Courier New" w:hint="default"/>
+        <w:rFonts w:ascii="OpenSymbol" w:hAnsi="OpenSymbol" w:cs="OpenSymbol" w:hint="default"/>
       </w:rPr>
     </w:lvl>
-    <w:lvl w:ilvl="5" w:tplc="1C090005" w:tentative="1">
+    <w:lvl w:ilvl="5">
       <w:start w:val="1"/>
       <w:numFmt w:val="bullet"/>
-      <w:lvlText w:val=""/>
-      <w:lvlJc w:val="left"/>
-      <w:pPr>
-        <w:ind w:left="4320" w:hanging="360"/>
+      <w:lvlText w:val="▪"/>
+      <w:lvlJc w:val="left"/>
+      <w:pPr>
+        <w:tabs>
+          <w:tab w:val="num" w:pos="2520"/>
+        </w:tabs>
+        <w:ind w:left="2520" w:hanging="360"/>
       </w:pPr>
       <w:rPr>
-        <w:rFonts w:ascii="Wingdings" w:hAnsi="Wingdings" w:hint="default"/>
+        <w:rFonts w:ascii="OpenSymbol" w:hAnsi="OpenSymbol" w:cs="OpenSymbol" w:hint="default"/>
       </w:rPr>
     </w:lvl>
-    <w:lvl w:ilvl="6" w:tplc="1C090001" w:tentative="1">
+    <w:lvl w:ilvl="6">
       <w:start w:val="1"/>
       <w:numFmt w:val="bullet"/>
       <w:lvlText w:val=""/>
       <w:lvlJc w:val="left"/>
       <w:pPr>
-        <w:ind w:left="5040" w:hanging="360"/>
+        <w:tabs>
+          <w:tab w:val="num" w:pos="2880"/>
+        </w:tabs>
+        <w:ind w:left="2880" w:hanging="360"/>
       </w:pPr>
       <w:rPr>
-        <w:rFonts w:ascii="Symbol" w:hAnsi="Symbol" w:hint="default"/>
+        <w:rFonts w:ascii="Symbol" w:hAnsi="Symbol" w:cs="Symbol" w:hint="default"/>
       </w:rPr>
     </w:lvl>
-    <w:lvl w:ilvl="7" w:tplc="1C090003" w:tentative="1">
+    <w:lvl w:ilvl="7">
       <w:start w:val="1"/>
       <w:numFmt w:val="bullet"/>
-      <w:lvlText w:val="o"/>
-      <w:lvlJc w:val="left"/>
-      <w:pPr>
-        <w:ind w:left="5760" w:hanging="360"/>
+      <w:lvlText w:val="◦"/>
+      <w:lvlJc w:val="left"/>
+      <w:pPr>
+        <w:tabs>
+          <w:tab w:val="num" w:pos="3240"/>
+        </w:tabs>
+        <w:ind w:left="3240" w:hanging="360"/>
       </w:pPr>
       <w:rPr>
-        <w:rFonts w:ascii="Courier New" w:hAnsi="Courier New" w:cs="Courier New" w:hint="default"/>
+        <w:rFonts w:ascii="OpenSymbol" w:hAnsi="OpenSymbol" w:cs="OpenSymbol" w:hint="default"/>
       </w:rPr>
     </w:lvl>
-    <w:lvl w:ilvl="8" w:tplc="1C090005" w:tentative="1">
+    <w:lvl w:ilvl="8">
       <w:start w:val="1"/>
       <w:numFmt w:val="bullet"/>
-      <w:lvlText w:val=""/>
-      <w:lvlJc w:val="left"/>
-      <w:pPr>
-        <w:ind w:left="6480" w:hanging="360"/>
+      <w:lvlText w:val="▪"/>
+      <w:lvlJc w:val="left"/>
+      <w:pPr>
+        <w:tabs>
+          <w:tab w:val="num" w:pos="3600"/>
+        </w:tabs>
+        <w:ind w:left="3600" w:hanging="360"/>
       </w:pPr>
       <w:rPr>
-        <w:rFonts w:ascii="Wingdings" w:hAnsi="Wingdings" w:hint="default"/>
+        <w:rFonts w:ascii="OpenSymbol" w:hAnsi="OpenSymbol" w:cs="OpenSymbol" w:hint="default"/>
       </w:rPr>
+    </w:lvl>
+  </w:abstractNum>
+  <w:abstractNum w:abstractNumId="5">
+    <w:lvl w:ilvl="0">
+      <w:start w:val="1"/>
+      <w:numFmt w:val="none"/>
+      <w:suff w:val="nothing"/>
+      <w:lvlText w:val=""/>
+      <w:lvlJc w:val="left"/>
+      <w:pPr>
+        <w:tabs>
+          <w:tab w:val="num" w:pos="0"/>
+        </w:tabs>
+        <w:ind w:left="0" w:hanging="0"/>
+      </w:pPr>
+    </w:lvl>
+    <w:lvl w:ilvl="1">
+      <w:start w:val="1"/>
+      <w:numFmt w:val="none"/>
+      <w:suff w:val="nothing"/>
+      <w:lvlText w:val=""/>
+      <w:lvlJc w:val="left"/>
+      <w:pPr>
+        <w:tabs>
+          <w:tab w:val="num" w:pos="0"/>
+        </w:tabs>
+        <w:ind w:left="0" w:hanging="0"/>
+      </w:pPr>
+    </w:lvl>
+    <w:lvl w:ilvl="2">
+      <w:start w:val="1"/>
+      <w:numFmt w:val="none"/>
+      <w:suff w:val="nothing"/>
+      <w:lvlText w:val=""/>
+      <w:lvlJc w:val="left"/>
+      <w:pPr>
+        <w:tabs>
+          <w:tab w:val="num" w:pos="0"/>
+        </w:tabs>
+        <w:ind w:left="0" w:hanging="0"/>
+      </w:pPr>
+    </w:lvl>
+    <w:lvl w:ilvl="3">
+      <w:start w:val="1"/>
+      <w:numFmt w:val="none"/>
+      <w:suff w:val="nothing"/>
+      <w:lvlText w:val=""/>
+      <w:lvlJc w:val="left"/>
+      <w:pPr>
+        <w:tabs>
+          <w:tab w:val="num" w:pos="0"/>
+        </w:tabs>
+        <w:ind w:left="0" w:hanging="0"/>
+      </w:pPr>
+    </w:lvl>
+    <w:lvl w:ilvl="4">
+      <w:start w:val="1"/>
+      <w:numFmt w:val="none"/>
+      <w:suff w:val="nothing"/>
+      <w:lvlText w:val=""/>
+      <w:lvlJc w:val="left"/>
+      <w:pPr>
+        <w:tabs>
+          <w:tab w:val="num" w:pos="0"/>
+        </w:tabs>
+        <w:ind w:left="0" w:hanging="0"/>
+      </w:pPr>
+    </w:lvl>
+    <w:lvl w:ilvl="5">
+      <w:start w:val="1"/>
+      <w:numFmt w:val="none"/>
+      <w:suff w:val="nothing"/>
+      <w:lvlText w:val=""/>
+      <w:lvlJc w:val="left"/>
+      <w:pPr>
+        <w:tabs>
+          <w:tab w:val="num" w:pos="0"/>
+        </w:tabs>
+        <w:ind w:left="0" w:hanging="0"/>
+      </w:pPr>
+    </w:lvl>
+    <w:lvl w:ilvl="6">
+      <w:start w:val="1"/>
+      <w:numFmt w:val="none"/>
+      <w:suff w:val="nothing"/>
+      <w:lvlText w:val=""/>
+      <w:lvlJc w:val="left"/>
+      <w:pPr>
+        <w:tabs>
+          <w:tab w:val="num" w:pos="0"/>
+        </w:tabs>
+        <w:ind w:left="0" w:hanging="0"/>
+      </w:pPr>
+    </w:lvl>
+    <w:lvl w:ilvl="7">
+      <w:start w:val="1"/>
+      <w:numFmt w:val="none"/>
+      <w:suff w:val="nothing"/>
+      <w:lvlText w:val=""/>
+      <w:lvlJc w:val="left"/>
+      <w:pPr>
+        <w:tabs>
+          <w:tab w:val="num" w:pos="0"/>
+        </w:tabs>
+        <w:ind w:left="0" w:hanging="0"/>
+      </w:pPr>
+    </w:lvl>
+    <w:lvl w:ilvl="8">
+      <w:start w:val="1"/>
+      <w:numFmt w:val="none"/>
+      <w:suff w:val="nothing"/>
+      <w:lvlText w:val=""/>
+      <w:lvlJc w:val="left"/>
+      <w:pPr>
+        <w:tabs>
+          <w:tab w:val="num" w:pos="0"/>
+        </w:tabs>
+        <w:ind w:left="0" w:hanging="0"/>
+      </w:pPr>
     </w:lvl>
   </w:abstractNum>
   <w:num w:numId="1">
-    <w:abstractNumId w:val="0"/>
+    <w:abstractNumId w:val="1"/>
   </w:num>
   <w:num w:numId="2">
-    <w:abstractNumId w:val="1"/>
+    <w:abstractNumId w:val="2"/>
   </w:num>
   <w:num w:numId="3">
-    <w:abstractNumId w:val="2"/>
+    <w:abstractNumId w:val="3"/>
   </w:num>
   <w:num w:numId="4">
-    <w:abstractNumId w:val="3"/>
+    <w:abstractNumId w:val="4"/>
+  </w:num>
+  <w:num w:numId="5">
+    <w:abstractNumId w:val="5"/>
   </w:num>
 </w:numbering>
 </file>
 
 <file path=word/styles.xml><?xml version="1.0" encoding="utf-8"?>
-<w:styles xmlns:mc="http://schemas.openxmlformats.org/markup-compatibility/2006" xmlns:r="http://schemas.openxmlformats.org/officeDocument/2006/relationships" xmlns:w="http://schemas.openxmlformats.org/wordprocessingml/2006/main" xmlns:w14="http://schemas.microsoft.com/office/word/2010/wordml" xmlns:w15="http://schemas.microsoft.com/office/word/2012/wordml" xmlns:w16se="http://schemas.microsoft.com/office/word/2015/wordml/symex" mc:Ignorable="w14 w15 w16se">
+<w:styles xmlns:w="http://schemas.openxmlformats.org/wordprocessingml/2006/main" xmlns:w14="http://schemas.microsoft.com/office/word/2010/wordml" xmlns:mc="http://schemas.openxmlformats.org/markup-compatibility/2006" mc:Ignorable="w14">
   <w:docDefaults>
     <w:rPrDefault>
       <w:rPr>
-        <w:rFonts w:asciiTheme="minorHAnsi" w:eastAsiaTheme="minorHAnsi" w:hAnsiTheme="minorHAnsi" w:cstheme="minorBidi"/>
+        <w:rFonts w:ascii="Calibri" w:hAnsi="Calibri" w:eastAsia="Calibri" w:cs="" w:asciiTheme="minorHAnsi" w:cstheme="minorBidi" w:eastAsiaTheme="minorHAnsi" w:hAnsiTheme="minorHAnsi"/>
         <w:sz w:val="22"/>
         <w:szCs w:val="22"/>
         <w:lang w:val="en-ZA" w:eastAsia="en-US" w:bidi="ar-SA"/>
@@ -986,21 +1526,21 @@
     </w:rPrDefault>
     <w:pPrDefault>
       <w:pPr>
-        <w:spacing w:after="160" w:line="259" w:lineRule="auto"/>
+        <w:suppressAutoHyphens w:val="true"/>
       </w:pPr>
     </w:pPrDefault>
   </w:docDefaults>
   <w:latentStyles w:defLockedState="0" w:defUIPriority="99" w:defSemiHidden="0" w:defUnhideWhenUsed="0" w:defQFormat="0" w:count="371">
     <w:lsdException w:name="Normal" w:uiPriority="0" w:qFormat="1"/>
     <w:lsdException w:name="heading 1" w:uiPriority="9" w:qFormat="1"/>
-    <w:lsdException w:name="heading 2" w:semiHidden="1" w:uiPriority="9" w:unhideWhenUsed="1" w:qFormat="1"/>
-    <w:lsdException w:name="heading 3" w:semiHidden="1" w:uiPriority="9" w:unhideWhenUsed="1" w:qFormat="1"/>
-    <w:lsdException w:name="heading 4" w:semiHidden="1" w:uiPriority="9" w:unhideWhenUsed="1" w:qFormat="1"/>
-    <w:lsdException w:name="heading 5" w:semiHidden="1" w:uiPriority="9" w:unhideWhenUsed="1" w:qFormat="1"/>
-    <w:lsdException w:name="heading 6" w:semiHidden="1" w:uiPriority="9" w:unhideWhenUsed="1" w:qFormat="1"/>
-    <w:lsdException w:name="heading 7" w:semiHidden="1" w:uiPriority="9" w:unhideWhenUsed="1" w:qFormat="1"/>
-    <w:lsdException w:name="heading 8" w:semiHidden="1" w:uiPriority="9" w:unhideWhenUsed="1" w:qFormat="1"/>
-    <w:lsdException w:name="heading 9" w:semiHidden="1" w:uiPriority="9" w:unhideWhenUsed="1" w:qFormat="1"/>
+    <w:lsdException w:name="heading 2" w:uiPriority="9" w:semiHidden="1" w:unhideWhenUsed="1" w:qFormat="1"/>
+    <w:lsdException w:name="heading 3" w:uiPriority="9" w:semiHidden="1" w:unhideWhenUsed="1" w:qFormat="1"/>
+    <w:lsdException w:name="heading 4" w:uiPriority="9" w:semiHidden="1" w:unhideWhenUsed="1" w:qFormat="1"/>
+    <w:lsdException w:name="heading 5" w:uiPriority="9" w:semiHidden="1" w:unhideWhenUsed="1" w:qFormat="1"/>
+    <w:lsdException w:name="heading 6" w:uiPriority="9" w:semiHidden="1" w:unhideWhenUsed="1" w:qFormat="1"/>
+    <w:lsdException w:name="heading 7" w:uiPriority="9" w:semiHidden="1" w:unhideWhenUsed="1" w:qFormat="1"/>
+    <w:lsdException w:name="heading 8" w:uiPriority="9" w:semiHidden="1" w:unhideWhenUsed="1" w:qFormat="1"/>
+    <w:lsdException w:name="heading 9" w:uiPriority="9" w:semiHidden="1" w:unhideWhenUsed="1" w:qFormat="1"/>
     <w:lsdException w:name="index 1" w:semiHidden="1" w:unhideWhenUsed="1"/>
     <w:lsdException w:name="index 2" w:semiHidden="1" w:unhideWhenUsed="1"/>
     <w:lsdException w:name="index 3" w:semiHidden="1" w:unhideWhenUsed="1"/>
@@ -1010,22 +1550,22 @@
     <w:lsdException w:name="index 7" w:semiHidden="1" w:unhideWhenUsed="1"/>
     <w:lsdException w:name="index 8" w:semiHidden="1" w:unhideWhenUsed="1"/>
     <w:lsdException w:name="index 9" w:semiHidden="1" w:unhideWhenUsed="1"/>
-    <w:lsdException w:name="toc 1" w:semiHidden="1" w:uiPriority="39" w:unhideWhenUsed="1"/>
-    <w:lsdException w:name="toc 2" w:semiHidden="1" w:uiPriority="39" w:unhideWhenUsed="1"/>
-    <w:lsdException w:name="toc 3" w:semiHidden="1" w:uiPriority="39" w:unhideWhenUsed="1"/>
-    <w:lsdException w:name="toc 4" w:semiHidden="1" w:uiPriority="39" w:unhideWhenUsed="1"/>
-    <w:lsdException w:name="toc 5" w:semiHidden="1" w:uiPriority="39" w:unhideWhenUsed="1"/>
-    <w:lsdException w:name="toc 6" w:semiHidden="1" w:uiPriority="39" w:unhideWhenUsed="1"/>
-    <w:lsdException w:name="toc 7" w:semiHidden="1" w:uiPriority="39" w:unhideWhenUsed="1"/>
-    <w:lsdException w:name="toc 8" w:semiHidden="1" w:uiPriority="39" w:unhideWhenUsed="1"/>
-    <w:lsdException w:name="toc 9" w:semiHidden="1" w:uiPriority="39" w:unhideWhenUsed="1"/>
+    <w:lsdException w:name="toc 1" w:uiPriority="39" w:semiHidden="1" w:unhideWhenUsed="1"/>
+    <w:lsdException w:name="toc 2" w:uiPriority="39" w:semiHidden="1" w:unhideWhenUsed="1"/>
+    <w:lsdException w:name="toc 3" w:uiPriority="39" w:semiHidden="1" w:unhideWhenUsed="1"/>
+    <w:lsdException w:name="toc 4" w:uiPriority="39" w:semiHidden="1" w:unhideWhenUsed="1"/>
+    <w:lsdException w:name="toc 5" w:uiPriority="39" w:semiHidden="1" w:unhideWhenUsed="1"/>
+    <w:lsdException w:name="toc 6" w:uiPriority="39" w:semiHidden="1" w:unhideWhenUsed="1"/>
+    <w:lsdException w:name="toc 7" w:uiPriority="39" w:semiHidden="1" w:unhideWhenUsed="1"/>
+    <w:lsdException w:name="toc 8" w:uiPriority="39" w:semiHidden="1" w:unhideWhenUsed="1"/>
+    <w:lsdException w:name="toc 9" w:uiPriority="39" w:semiHidden="1" w:unhideWhenUsed="1"/>
     <w:lsdException w:name="Normal Indent" w:semiHidden="1" w:unhideWhenUsed="1"/>
     <w:lsdException w:name="footnote text" w:semiHidden="1" w:unhideWhenUsed="1"/>
     <w:lsdException w:name="annotation text" w:semiHidden="1" w:unhideWhenUsed="1"/>
     <w:lsdException w:name="header" w:semiHidden="1" w:unhideWhenUsed="1"/>
     <w:lsdException w:name="footer" w:semiHidden="1" w:unhideWhenUsed="1"/>
     <w:lsdException w:name="index heading" w:semiHidden="1" w:unhideWhenUsed="1"/>
-    <w:lsdException w:name="caption" w:semiHidden="1" w:uiPriority="35" w:unhideWhenUsed="1" w:qFormat="1"/>
+    <w:lsdException w:name="caption" w:uiPriority="35" w:semiHidden="1" w:unhideWhenUsed="1" w:qFormat="1"/>
     <w:lsdException w:name="table of figures" w:semiHidden="1" w:unhideWhenUsed="1"/>
     <w:lsdException w:name="envelope address" w:semiHidden="1" w:unhideWhenUsed="1"/>
     <w:lsdException w:name="envelope return" w:semiHidden="1" w:unhideWhenUsed="1"/>
@@ -1056,7 +1596,7 @@
     <w:lsdException w:name="Title" w:uiPriority="10" w:qFormat="1"/>
     <w:lsdException w:name="Closing" w:semiHidden="1" w:unhideWhenUsed="1"/>
     <w:lsdException w:name="Signature" w:semiHidden="1" w:unhideWhenUsed="1"/>
-    <w:lsdException w:name="Default Paragraph Font" w:semiHidden="1" w:uiPriority="1" w:unhideWhenUsed="1"/>
+    <w:lsdException w:name="Default Paragraph Font" w:uiPriority="1" w:semiHidden="1" w:unhideWhenUsed="1"/>
     <w:lsdException w:name="Body Text" w:semiHidden="1" w:unhideWhenUsed="1"/>
     <w:lsdException w:name="Body Text Indent" w:semiHidden="1" w:unhideWhenUsed="1"/>
     <w:lsdException w:name="List Continue" w:semiHidden="1" w:unhideWhenUsed="1"/>
@@ -1256,8 +1796,8 @@
     <w:lsdException w:name="Subtle Reference" w:uiPriority="31" w:qFormat="1"/>
     <w:lsdException w:name="Intense Reference" w:uiPriority="32" w:qFormat="1"/>
     <w:lsdException w:name="Book Title" w:uiPriority="33" w:qFormat="1"/>
-    <w:lsdException w:name="Bibliography" w:semiHidden="1" w:uiPriority="37" w:unhideWhenUsed="1"/>
-    <w:lsdException w:name="TOC Heading" w:semiHidden="1" w:uiPriority="39" w:unhideWhenUsed="1" w:qFormat="1"/>
+    <w:lsdException w:name="Bibliography" w:uiPriority="37" w:semiHidden="1" w:unhideWhenUsed="1"/>
+    <w:lsdException w:name="TOC Heading" w:uiPriority="39" w:semiHidden="1" w:unhideWhenUsed="1" w:qFormat="1"/>
     <w:lsdException w:name="Plain Table 1" w:uiPriority="41"/>
     <w:lsdException w:name="Plain Table 2" w:uiPriority="42"/>
     <w:lsdException w:name="Plain Table 3" w:uiPriority="43"/>
@@ -1363,58 +1903,242 @@
     <w:lsdException w:name="List Table 6 Colorful Accent 6" w:uiPriority="51"/>
     <w:lsdException w:name="List Table 7 Colorful Accent 6" w:uiPriority="52"/>
   </w:latentStyles>
-  <w:style w:type="paragraph" w:default="1" w:styleId="Normal">
+  <w:style w:type="paragraph" w:styleId="Normal" w:default="1">
     <w:name w:val="Normal"/>
     <w:qFormat/>
+    <w:pPr>
+      <w:widowControl/>
+      <w:bidi w:val="0"/>
+      <w:spacing w:lineRule="auto" w:line="259" w:before="0" w:after="160"/>
+      <w:jc w:val="left"/>
+    </w:pPr>
+    <w:rPr>
+      <w:rFonts w:ascii="Calibri" w:hAnsi="Calibri" w:eastAsia="Calibri" w:cs="" w:asciiTheme="minorHAnsi" w:cstheme="minorBidi" w:eastAsiaTheme="minorHAnsi" w:hAnsiTheme="minorHAnsi"/>
+      <w:color w:val="auto"/>
+      <w:kern w:val="0"/>
+      <w:sz w:val="22"/>
+      <w:szCs w:val="22"/>
+      <w:lang w:val="en-ZA" w:eastAsia="en-US" w:bidi="ar-SA"/>
+    </w:rPr>
   </w:style>
   <w:style w:type="paragraph" w:styleId="Heading1">
-    <w:name w:val="heading 1"/>
+    <w:name w:val="Heading 1"/>
     <w:basedOn w:val="Normal"/>
     <w:next w:val="Normal"/>
     <w:link w:val="Heading1Char"/>
     <w:uiPriority w:val="9"/>
     <w:qFormat/>
-    <w:rsid w:val="00D661F8"/>
+    <w:rsid w:val="00d661f8"/>
     <w:pPr>
-      <w:keepNext/>
+      <w:keepNext w:val="true"/>
       <w:keepLines/>
       <w:spacing w:before="240" w:after="0"/>
       <w:outlineLvl w:val="0"/>
     </w:pPr>
     <w:rPr>
-      <w:rFonts w:asciiTheme="majorHAnsi" w:eastAsiaTheme="majorEastAsia" w:hAnsiTheme="majorHAnsi" w:cstheme="majorBidi"/>
-      <w:color w:val="2E74B5" w:themeColor="accent1" w:themeShade="BF"/>
+      <w:rFonts w:ascii="Calibri Light" w:hAnsi="Calibri Light" w:eastAsia="" w:cs="" w:asciiTheme="majorHAnsi" w:cstheme="majorBidi" w:eastAsiaTheme="majorEastAsia" w:hAnsiTheme="majorHAnsi"/>
+      <w:color w:val="2E74B5" w:themeColor="accent1" w:themeShade="bf"/>
       <w:sz w:val="32"/>
       <w:szCs w:val="32"/>
     </w:rPr>
   </w:style>
   <w:style w:type="paragraph" w:styleId="Heading2">
-    <w:name w:val="heading 2"/>
+    <w:name w:val="Heading 2"/>
     <w:basedOn w:val="Normal"/>
     <w:next w:val="Normal"/>
     <w:link w:val="Heading2Char"/>
     <w:uiPriority w:val="9"/>
     <w:unhideWhenUsed/>
     <w:qFormat/>
-    <w:rsid w:val="00D661F8"/>
+    <w:rsid w:val="00d661f8"/>
     <w:pPr>
-      <w:keepNext/>
+      <w:keepNext w:val="true"/>
       <w:keepLines/>
       <w:spacing w:before="40" w:after="0"/>
       <w:outlineLvl w:val="1"/>
     </w:pPr>
     <w:rPr>
-      <w:rFonts w:asciiTheme="majorHAnsi" w:eastAsiaTheme="majorEastAsia" w:hAnsiTheme="majorHAnsi" w:cstheme="majorBidi"/>
-      <w:color w:val="2E74B5" w:themeColor="accent1" w:themeShade="BF"/>
+      <w:rFonts w:ascii="Calibri Light" w:hAnsi="Calibri Light" w:eastAsia="" w:cs="" w:asciiTheme="majorHAnsi" w:cstheme="majorBidi" w:eastAsiaTheme="majorEastAsia" w:hAnsiTheme="majorHAnsi"/>
+      <w:color w:val="2E74B5" w:themeColor="accent1" w:themeShade="bf"/>
       <w:sz w:val="26"/>
       <w:szCs w:val="26"/>
     </w:rPr>
   </w:style>
-  <w:style w:type="character" w:default="1" w:styleId="DefaultParagraphFont">
+  <w:style w:type="character" w:styleId="DefaultParagraphFont" w:default="1">
     <w:name w:val="Default Paragraph Font"/>
     <w:uiPriority w:val="1"/>
     <w:semiHidden/>
     <w:unhideWhenUsed/>
+    <w:qFormat/>
+    <w:rPr/>
+  </w:style>
+  <w:style w:type="character" w:styleId="Heading2Char" w:customStyle="1">
+    <w:name w:val="Heading 2 Char"/>
+    <w:basedOn w:val="DefaultParagraphFont"/>
+    <w:link w:val="Heading2"/>
+    <w:uiPriority w:val="9"/>
+    <w:qFormat/>
+    <w:rsid w:val="00d661f8"/>
+    <w:rPr>
+      <w:rFonts w:ascii="Calibri Light" w:hAnsi="Calibri Light" w:eastAsia="" w:cs="" w:asciiTheme="majorHAnsi" w:cstheme="majorBidi" w:eastAsiaTheme="majorEastAsia" w:hAnsiTheme="majorHAnsi"/>
+      <w:color w:val="2E74B5" w:themeColor="accent1" w:themeShade="bf"/>
+      <w:sz w:val="26"/>
+      <w:szCs w:val="26"/>
+    </w:rPr>
+  </w:style>
+  <w:style w:type="character" w:styleId="TitleChar" w:customStyle="1">
+    <w:name w:val="Title Char"/>
+    <w:basedOn w:val="DefaultParagraphFont"/>
+    <w:link w:val="Title"/>
+    <w:uiPriority w:val="10"/>
+    <w:qFormat/>
+    <w:rsid w:val="00d661f8"/>
+    <w:rPr>
+      <w:rFonts w:ascii="Calibri Light" w:hAnsi="Calibri Light" w:eastAsia="" w:cs="" w:asciiTheme="majorHAnsi" w:cstheme="majorBidi" w:eastAsiaTheme="majorEastAsia" w:hAnsiTheme="majorHAnsi"/>
+      <w:spacing w:val="-10"/>
+      <w:kern w:val="2"/>
+      <w:sz w:val="56"/>
+      <w:szCs w:val="56"/>
+    </w:rPr>
+  </w:style>
+  <w:style w:type="character" w:styleId="Heading1Char" w:customStyle="1">
+    <w:name w:val="Heading 1 Char"/>
+    <w:basedOn w:val="DefaultParagraphFont"/>
+    <w:link w:val="Heading1"/>
+    <w:uiPriority w:val="9"/>
+    <w:qFormat/>
+    <w:rsid w:val="00d661f8"/>
+    <w:rPr>
+      <w:rFonts w:ascii="Calibri Light" w:hAnsi="Calibri Light" w:eastAsia="" w:cs="" w:asciiTheme="majorHAnsi" w:cstheme="majorBidi" w:eastAsiaTheme="majorEastAsia" w:hAnsiTheme="majorHAnsi"/>
+      <w:color w:val="2E74B5" w:themeColor="accent1" w:themeShade="bf"/>
+      <w:sz w:val="32"/>
+      <w:szCs w:val="32"/>
+    </w:rPr>
+  </w:style>
+  <w:style w:type="character" w:styleId="Bullets">
+    <w:name w:val="Bullets"/>
+    <w:qFormat/>
+    <w:rPr>
+      <w:rFonts w:ascii="OpenSymbol" w:hAnsi="OpenSymbol" w:eastAsia="OpenSymbol" w:cs="OpenSymbol"/>
+    </w:rPr>
+  </w:style>
+  <w:style w:type="paragraph" w:styleId="Heading">
+    <w:name w:val="Heading"/>
+    <w:basedOn w:val="Normal"/>
+    <w:next w:val="TextBody"/>
+    <w:qFormat/>
+    <w:pPr>
+      <w:keepNext w:val="true"/>
+      <w:spacing w:before="240" w:after="120"/>
+    </w:pPr>
+    <w:rPr>
+      <w:rFonts w:ascii="Liberation Sans" w:hAnsi="Liberation Sans" w:eastAsia="Noto Sans CJK SC" w:cs="FreeSans"/>
+      <w:sz w:val="28"/>
+      <w:szCs w:val="28"/>
+    </w:rPr>
+  </w:style>
+  <w:style w:type="paragraph" w:styleId="TextBody">
+    <w:name w:val="Body Text"/>
+    <w:basedOn w:val="Normal"/>
+    <w:pPr>
+      <w:spacing w:lineRule="auto" w:line="276" w:before="0" w:after="140"/>
+    </w:pPr>
+    <w:rPr/>
+  </w:style>
+  <w:style w:type="paragraph" w:styleId="List">
+    <w:name w:val="List"/>
+    <w:basedOn w:val="TextBody"/>
+    <w:pPr/>
+    <w:rPr>
+      <w:rFonts w:cs="FreeSans"/>
+    </w:rPr>
+  </w:style>
+  <w:style w:type="paragraph" w:styleId="Caption">
+    <w:name w:val="Caption"/>
+    <w:basedOn w:val="Normal"/>
+    <w:qFormat/>
+    <w:pPr>
+      <w:suppressLineNumbers/>
+      <w:spacing w:before="120" w:after="120"/>
+    </w:pPr>
+    <w:rPr>
+      <w:rFonts w:cs="FreeSans"/>
+      <w:i/>
+      <w:iCs/>
+      <w:sz w:val="24"/>
+      <w:szCs w:val="24"/>
+    </w:rPr>
+  </w:style>
+  <w:style w:type="paragraph" w:styleId="Index">
+    <w:name w:val="Index"/>
+    <w:basedOn w:val="Normal"/>
+    <w:qFormat/>
+    <w:pPr>
+      <w:suppressLineNumbers/>
+    </w:pPr>
+    <w:rPr>
+      <w:rFonts w:cs="FreeSans"/>
+    </w:rPr>
+  </w:style>
+  <w:style w:type="paragraph" w:styleId="Title">
+    <w:name w:val="Title"/>
+    <w:basedOn w:val="Normal"/>
+    <w:next w:val="Normal"/>
+    <w:link w:val="TitleChar"/>
+    <w:uiPriority w:val="10"/>
+    <w:qFormat/>
+    <w:rsid w:val="00d661f8"/>
+    <w:pPr>
+      <w:spacing w:lineRule="auto" w:line="240" w:before="0" w:after="0"/>
+      <w:contextualSpacing/>
+    </w:pPr>
+    <w:rPr>
+      <w:rFonts w:ascii="Calibri Light" w:hAnsi="Calibri Light" w:eastAsia="" w:cs="" w:asciiTheme="majorHAnsi" w:cstheme="majorBidi" w:eastAsiaTheme="majorEastAsia" w:hAnsiTheme="majorHAnsi"/>
+      <w:spacing w:val="-10"/>
+      <w:kern w:val="2"/>
+      <w:sz w:val="56"/>
+      <w:szCs w:val="56"/>
+    </w:rPr>
+  </w:style>
+  <w:style w:type="paragraph" w:styleId="NoSpacing">
+    <w:name w:val="No Spacing"/>
+    <w:uiPriority w:val="1"/>
+    <w:qFormat/>
+    <w:rsid w:val="00d661f8"/>
+    <w:pPr>
+      <w:widowControl/>
+      <w:bidi w:val="0"/>
+      <w:spacing w:lineRule="auto" w:line="240" w:before="0" w:after="0"/>
+      <w:jc w:val="left"/>
+    </w:pPr>
+    <w:rPr>
+      <w:rFonts w:ascii="Calibri" w:hAnsi="Calibri" w:eastAsia="Calibri" w:cs="" w:asciiTheme="minorHAnsi" w:cstheme="minorBidi" w:eastAsiaTheme="minorHAnsi" w:hAnsiTheme="minorHAnsi"/>
+      <w:color w:val="auto"/>
+      <w:kern w:val="0"/>
+      <w:sz w:val="22"/>
+      <w:szCs w:val="22"/>
+      <w:lang w:val="en-ZA" w:eastAsia="en-US" w:bidi="ar-SA"/>
+    </w:rPr>
+  </w:style>
+  <w:style w:type="paragraph" w:styleId="ListParagraph">
+    <w:name w:val="List Paragraph"/>
+    <w:basedOn w:val="Normal"/>
+    <w:uiPriority w:val="34"/>
+    <w:qFormat/>
+    <w:rsid w:val="00d661f8"/>
+    <w:pPr>
+      <w:spacing w:before="0" w:after="160"/>
+      <w:ind w:left="720" w:hanging="0"/>
+      <w:contextualSpacing/>
+    </w:pPr>
+    <w:rPr/>
+  </w:style>
+  <w:style w:type="numbering" w:styleId="NoList" w:default="1">
+    <w:name w:val="No List"/>
+    <w:uiPriority w:val="99"/>
+    <w:semiHidden/>
+    <w:unhideWhenUsed/>
+    <w:qFormat/>
   </w:style>
   <w:style w:type="table" w:default="1" w:styleId="TableNormal">
     <w:name w:val="Normal Table"/>
@@ -1422,7 +2146,6 @@
     <w:semiHidden/>
     <w:unhideWhenUsed/>
     <w:tblPr>
-      <w:tblInd w:w="0" w:type="dxa"/>
       <w:tblCellMar>
         <w:top w:w="0" w:type="dxa"/>
         <w:left w:w="108" w:type="dxa"/>
@@ -1431,28 +2154,22 @@
       </w:tblCellMar>
     </w:tblPr>
   </w:style>
-  <w:style w:type="numbering" w:default="1" w:styleId="NoList">
-    <w:name w:val="No List"/>
-    <w:uiPriority w:val="99"/>
-    <w:semiHidden/>
-    <w:unhideWhenUsed/>
-  </w:style>
   <w:style w:type="table" w:styleId="TableGrid">
     <w:name w:val="Table Grid"/>
     <w:basedOn w:val="TableNormal"/>
     <w:uiPriority w:val="39"/>
-    <w:rsid w:val="00D661F8"/>
+    <w:rsid w:val="00d661f8"/>
     <w:pPr>
       <w:spacing w:after="0" w:line="240" w:lineRule="auto"/>
     </w:pPr>
     <w:tblPr>
       <w:tblBorders>
-        <w:top w:val="single" w:sz="4" w:space="0" w:color="auto"/>
-        <w:left w:val="single" w:sz="4" w:space="0" w:color="auto"/>
-        <w:bottom w:val="single" w:sz="4" w:space="0" w:color="auto"/>
-        <w:right w:val="single" w:sz="4" w:space="0" w:color="auto"/>
-        <w:insideH w:val="single" w:sz="4" w:space="0" w:color="auto"/>
-        <w:insideV w:val="single" w:sz="4" w:space="0" w:color="auto"/>
+        <w:top w:val="single" w:color="auto" w:sz="4" w:space="0"/>
+        <w:left w:val="single" w:color="auto" w:sz="4" w:space="0"/>
+        <w:bottom w:val="single" w:color="auto" w:sz="4" w:space="0"/>
+        <w:right w:val="single" w:color="auto" w:sz="4" w:space="0"/>
+        <w:insideH w:val="single" w:color="auto" w:sz="4" w:space="0"/>
+        <w:insideV w:val="single" w:color="auto" w:sz="4" w:space="0"/>
       </w:tblBorders>
     </w:tblPr>
   </w:style>
@@ -1460,18 +2177,18 @@
     <w:name w:val="Grid Table Light"/>
     <w:basedOn w:val="TableNormal"/>
     <w:uiPriority w:val="40"/>
-    <w:rsid w:val="00D661F8"/>
+    <w:rsid w:val="00d661f8"/>
     <w:pPr>
       <w:spacing w:after="0" w:line="240" w:lineRule="auto"/>
     </w:pPr>
     <w:tblPr>
       <w:tblBorders>
-        <w:top w:val="single" w:sz="4" w:space="0" w:color="BFBFBF" w:themeColor="background1" w:themeShade="BF"/>
-        <w:left w:val="single" w:sz="4" w:space="0" w:color="BFBFBF" w:themeColor="background1" w:themeShade="BF"/>
-        <w:bottom w:val="single" w:sz="4" w:space="0" w:color="BFBFBF" w:themeColor="background1" w:themeShade="BF"/>
-        <w:right w:val="single" w:sz="4" w:space="0" w:color="BFBFBF" w:themeColor="background1" w:themeShade="BF"/>
-        <w:insideH w:val="single" w:sz="4" w:space="0" w:color="BFBFBF" w:themeColor="background1" w:themeShade="BF"/>
-        <w:insideV w:val="single" w:sz="4" w:space="0" w:color="BFBFBF" w:themeColor="background1" w:themeShade="BF"/>
+        <w:top w:val="single" w:color="BFBFBF" w:themeColor="background1" w:sz="4" w:space="0"/>
+        <w:left w:val="single" w:color="BFBFBF" w:themeColor="background1" w:sz="4" w:space="0"/>
+        <w:bottom w:val="single" w:color="BFBFBF" w:themeColor="background1" w:sz="4" w:space="0"/>
+        <w:right w:val="single" w:color="BFBFBF" w:themeColor="background1" w:sz="4" w:space="0"/>
+        <w:insideH w:val="single" w:color="BFBFBF" w:themeColor="background1" w:sz="4" w:space="0"/>
+        <w:insideV w:val="single" w:color="BFBFBF" w:themeColor="background1" w:sz="4" w:space="0"/>
       </w:tblBorders>
     </w:tblPr>
   </w:style>
@@ -1479,7 +2196,7 @@
     <w:name w:val="Plain Table 1"/>
     <w:basedOn w:val="TableNormal"/>
     <w:uiPriority w:val="41"/>
-    <w:rsid w:val="00D661F8"/>
+    <w:rsid w:val="00d661f8"/>
     <w:pPr>
       <w:spacing w:after="0" w:line="240" w:lineRule="auto"/>
     </w:pPr>
@@ -1487,12 +2204,12 @@
       <w:tblStyleRowBandSize w:val="1"/>
       <w:tblStyleColBandSize w:val="1"/>
       <w:tblBorders>
-        <w:top w:val="single" w:sz="4" w:space="0" w:color="BFBFBF" w:themeColor="background1" w:themeShade="BF"/>
-        <w:left w:val="single" w:sz="4" w:space="0" w:color="BFBFBF" w:themeColor="background1" w:themeShade="BF"/>
-        <w:bottom w:val="single" w:sz="4" w:space="0" w:color="BFBFBF" w:themeColor="background1" w:themeShade="BF"/>
-        <w:right w:val="single" w:sz="4" w:space="0" w:color="BFBFBF" w:themeColor="background1" w:themeShade="BF"/>
-        <w:insideH w:val="single" w:sz="4" w:space="0" w:color="BFBFBF" w:themeColor="background1" w:themeShade="BF"/>
-        <w:insideV w:val="single" w:sz="4" w:space="0" w:color="BFBFBF" w:themeColor="background1" w:themeShade="BF"/>
+        <w:top w:val="single" w:color="BFBFBF" w:themeColor="background1" w:sz="4" w:space="0"/>
+        <w:left w:val="single" w:color="BFBFBF" w:themeColor="background1" w:sz="4" w:space="0"/>
+        <w:bottom w:val="single" w:color="BFBFBF" w:themeColor="background1" w:sz="4" w:space="0"/>
+        <w:right w:val="single" w:color="BFBFBF" w:themeColor="background1" w:sz="4" w:space="0"/>
+        <w:insideH w:val="single" w:color="BFBFBF" w:themeColor="background1" w:sz="4" w:space="0"/>
+        <w:insideV w:val="single" w:color="BFBFBF" w:themeColor="background1" w:sz="4" w:space="0"/>
       </w:tblBorders>
     </w:tblPr>
     <w:tblStylePr w:type="firstRow">
@@ -1500,6 +2217,7 @@
         <w:b/>
         <w:bCs/>
       </w:rPr>
+      <w:tblPr/>
     </w:tblStylePr>
     <w:tblStylePr w:type="lastRow">
       <w:rPr>
@@ -1509,7 +2227,7 @@
       <w:tblPr/>
       <w:tcPr>
         <w:tcBorders>
-          <w:top w:val="double" w:sz="4" w:space="0" w:color="BFBFBF" w:themeColor="background1" w:themeShade="BF"/>
+          <w:top w:val="double" w:color="BFBFBF" w:themeColor="background1" w:sz="4" w:space="0"/>
         </w:tcBorders>
       </w:tcPr>
     </w:tblStylePr>
@@ -1518,105 +2236,27 @@
         <w:b/>
         <w:bCs/>
       </w:rPr>
+      <w:tblPr/>
     </w:tblStylePr>
     <w:tblStylePr w:type="lastCol">
       <w:rPr>
         <w:b/>
         <w:bCs/>
       </w:rPr>
+      <w:tblPr/>
     </w:tblStylePr>
     <w:tblStylePr w:type="band1Vert">
       <w:tblPr/>
       <w:tcPr>
-        <w:shd w:val="clear" w:color="auto" w:fill="F2F2F2" w:themeFill="background1" w:themeFillShade="F2"/>
+        <w:shd w:val="clear" w:color="auto" w:fill="F2F2F2" w:themeFill="background1" w:themeFillShade="f2"/>
       </w:tcPr>
     </w:tblStylePr>
     <w:tblStylePr w:type="band1Horz">
       <w:tblPr/>
       <w:tcPr>
-        <w:shd w:val="clear" w:color="auto" w:fill="F2F2F2" w:themeFill="background1" w:themeFillShade="F2"/>
+        <w:shd w:val="clear" w:color="auto" w:fill="F2F2F2" w:themeFill="background1" w:themeFillShade="f2"/>
       </w:tcPr>
     </w:tblStylePr>
-  </w:style>
-  <w:style w:type="character" w:customStyle="1" w:styleId="Heading2Char">
-    <w:name w:val="Heading 2 Char"/>
-    <w:basedOn w:val="DefaultParagraphFont"/>
-    <w:link w:val="Heading2"/>
-    <w:uiPriority w:val="9"/>
-    <w:rsid w:val="00D661F8"/>
-    <w:rPr>
-      <w:rFonts w:asciiTheme="majorHAnsi" w:eastAsiaTheme="majorEastAsia" w:hAnsiTheme="majorHAnsi" w:cstheme="majorBidi"/>
-      <w:color w:val="2E74B5" w:themeColor="accent1" w:themeShade="BF"/>
-      <w:sz w:val="26"/>
-      <w:szCs w:val="26"/>
-    </w:rPr>
-  </w:style>
-  <w:style w:type="paragraph" w:styleId="Title">
-    <w:name w:val="Title"/>
-    <w:basedOn w:val="Normal"/>
-    <w:next w:val="Normal"/>
-    <w:link w:val="TitleChar"/>
-    <w:uiPriority w:val="10"/>
-    <w:qFormat/>
-    <w:rsid w:val="00D661F8"/>
-    <w:pPr>
-      <w:spacing w:after="0" w:line="240" w:lineRule="auto"/>
-      <w:contextualSpacing/>
-    </w:pPr>
-    <w:rPr>
-      <w:rFonts w:asciiTheme="majorHAnsi" w:eastAsiaTheme="majorEastAsia" w:hAnsiTheme="majorHAnsi" w:cstheme="majorBidi"/>
-      <w:spacing w:val="-10"/>
-      <w:kern w:val="28"/>
-      <w:sz w:val="56"/>
-      <w:szCs w:val="56"/>
-    </w:rPr>
-  </w:style>
-  <w:style w:type="character" w:customStyle="1" w:styleId="TitleChar">
-    <w:name w:val="Title Char"/>
-    <w:basedOn w:val="DefaultParagraphFont"/>
-    <w:link w:val="Title"/>
-    <w:uiPriority w:val="10"/>
-    <w:rsid w:val="00D661F8"/>
-    <w:rPr>
-      <w:rFonts w:asciiTheme="majorHAnsi" w:eastAsiaTheme="majorEastAsia" w:hAnsiTheme="majorHAnsi" w:cstheme="majorBidi"/>
-      <w:spacing w:val="-10"/>
-      <w:kern w:val="28"/>
-      <w:sz w:val="56"/>
-      <w:szCs w:val="56"/>
-    </w:rPr>
-  </w:style>
-  <w:style w:type="paragraph" w:styleId="NoSpacing">
-    <w:name w:val="No Spacing"/>
-    <w:uiPriority w:val="1"/>
-    <w:qFormat/>
-    <w:rsid w:val="00D661F8"/>
-    <w:pPr>
-      <w:spacing w:after="0" w:line="240" w:lineRule="auto"/>
-    </w:pPr>
-  </w:style>
-  <w:style w:type="character" w:customStyle="1" w:styleId="Heading1Char">
-    <w:name w:val="Heading 1 Char"/>
-    <w:basedOn w:val="DefaultParagraphFont"/>
-    <w:link w:val="Heading1"/>
-    <w:uiPriority w:val="9"/>
-    <w:rsid w:val="00D661F8"/>
-    <w:rPr>
-      <w:rFonts w:asciiTheme="majorHAnsi" w:eastAsiaTheme="majorEastAsia" w:hAnsiTheme="majorHAnsi" w:cstheme="majorBidi"/>
-      <w:color w:val="2E74B5" w:themeColor="accent1" w:themeShade="BF"/>
-      <w:sz w:val="32"/>
-      <w:szCs w:val="32"/>
-    </w:rPr>
-  </w:style>
-  <w:style w:type="paragraph" w:styleId="ListParagraph">
-    <w:name w:val="List Paragraph"/>
-    <w:basedOn w:val="Normal"/>
-    <w:uiPriority w:val="34"/>
-    <w:qFormat/>
-    <w:rsid w:val="00D661F8"/>
-    <w:pPr>
-      <w:ind w:left="720"/>
-      <w:contextualSpacing/>
-    </w:pPr>
   </w:style>
 </w:styles>
 </file>

</xml_diff>